<commit_message>
Commit finalização do Database Escola e uso dos alter's.
</commit_message>
<xml_diff>
--- a/Comandos mySql.docx
+++ b/Comandos mySql.docx
@@ -6,8 +6,16 @@
       <w:pPr>
         <w:pStyle w:val="Ttulo"/>
         <w:jc w:val="center"/>
-      </w:pPr>
-      <w:r>
+        <w:rPr>
+          <w:rFonts w:ascii="Courier New" w:hAnsi="Courier New" w:cs="Courier New"/>
+          <w:color w:val="171717" w:themeColor="background2" w:themeShade="1A"/>
+        </w:rPr>
+      </w:pPr>
+      <w:r>
+        <w:rPr>
+          <w:rFonts w:ascii="Courier New" w:hAnsi="Courier New" w:cs="Courier New"/>
+          <w:color w:val="171717" w:themeColor="background2" w:themeShade="1A"/>
+        </w:rPr>
         <w:t>Comandos mySql</w:t>
       </w:r>
     </w:p>
@@ -15,12 +23,24 @@
       <w:pPr>
         <w:pStyle w:val="Subttulo"/>
         <w:jc w:val="center"/>
-      </w:pPr>
-      <w:r>
+        <w:rPr>
+          <w:rFonts w:ascii="Courier New" w:hAnsi="Courier New" w:cs="Courier New"/>
+          <w:color w:val="171717" w:themeColor="background2" w:themeShade="1A"/>
+        </w:rPr>
+      </w:pPr>
+      <w:r>
+        <w:rPr>
+          <w:rFonts w:ascii="Courier New" w:hAnsi="Courier New" w:cs="Courier New"/>
+          <w:color w:val="171717" w:themeColor="background2" w:themeShade="1A"/>
+        </w:rPr>
         <w:t xml:space="preserve">Senha = </w:t>
       </w:r>
       <w:proofErr w:type="spellStart"/>
       <w:r>
+        <w:rPr>
+          <w:rFonts w:ascii="Courier New" w:hAnsi="Courier New" w:cs="Courier New"/>
+          <w:color w:val="171717" w:themeColor="background2" w:themeShade="1A"/>
+        </w:rPr>
         <w:t>alunolab</w:t>
       </w:r>
       <w:proofErr w:type="spellEnd"/>
@@ -29,12 +49,14 @@
       <w:pPr>
         <w:jc w:val="center"/>
         <w:rPr>
+          <w:rFonts w:ascii="Courier New" w:hAnsi="Courier New" w:cs="Courier New"/>
           <w:highlight w:val="yellow"/>
         </w:rPr>
       </w:pPr>
       <w:proofErr w:type="gramStart"/>
       <w:r>
         <w:rPr>
+          <w:rFonts w:ascii="Courier New" w:hAnsi="Courier New" w:cs="Courier New"/>
           <w:highlight w:val="yellow"/>
         </w:rPr>
         <w:t>Todos os comando</w:t>
@@ -42,6 +64,7 @@
       <w:proofErr w:type="gramEnd"/>
       <w:r>
         <w:rPr>
+          <w:rFonts w:ascii="Courier New" w:hAnsi="Courier New" w:cs="Courier New"/>
           <w:highlight w:val="yellow"/>
         </w:rPr>
         <w:t xml:space="preserve"> terminam com “;”</w:t>
@@ -50,136 +73,295 @@
     <w:p>
       <w:pPr>
         <w:jc w:val="center"/>
-      </w:pPr>
-    </w:p>
-    <w:p>
-      <w:r>
+        <w:rPr>
+          <w:rFonts w:ascii="Courier New" w:hAnsi="Courier New" w:cs="Courier New"/>
+        </w:rPr>
+      </w:pPr>
+    </w:p>
+    <w:p>
+      <w:pPr>
+        <w:rPr>
+          <w:rFonts w:ascii="Courier New" w:hAnsi="Courier New" w:cs="Courier New"/>
+        </w:rPr>
+      </w:pPr>
+      <w:r>
+        <w:rPr>
+          <w:rFonts w:ascii="Courier New" w:hAnsi="Courier New" w:cs="Courier New"/>
+        </w:rPr>
         <w:t>s</w:t>
       </w:r>
       <w:r>
+        <w:rPr>
+          <w:rFonts w:ascii="Courier New" w:hAnsi="Courier New" w:cs="Courier New"/>
+        </w:rPr>
         <w:t xml:space="preserve">how </w:t>
       </w:r>
       <w:proofErr w:type="spellStart"/>
       <w:r>
+        <w:rPr>
+          <w:rFonts w:ascii="Courier New" w:hAnsi="Courier New" w:cs="Courier New"/>
+        </w:rPr>
         <w:t>databases</w:t>
       </w:r>
       <w:proofErr w:type="spellEnd"/>
       <w:r>
-        <w:t xml:space="preserve"> </w:t>
-      </w:r>
-      <w:r>
+        <w:rPr>
+          <w:rFonts w:ascii="Courier New" w:hAnsi="Courier New" w:cs="Courier New"/>
+        </w:rPr>
+        <w:t xml:space="preserve"> </w:t>
+      </w:r>
+      <w:r>
+        <w:rPr>
+          <w:rFonts w:ascii="Courier New" w:hAnsi="Courier New" w:cs="Courier New"/>
+        </w:rPr>
         <w:t>= mostra os bancos de dados</w:t>
       </w:r>
     </w:p>
-    <w:p/>
-    <w:p>
-      <w:r>
+    <w:p>
+      <w:pPr>
+        <w:rPr>
+          <w:rFonts w:ascii="Courier New" w:hAnsi="Courier New" w:cs="Courier New"/>
+        </w:rPr>
+      </w:pPr>
+    </w:p>
+    <w:p>
+      <w:pPr>
+        <w:rPr>
+          <w:rFonts w:ascii="Courier New" w:hAnsi="Courier New" w:cs="Courier New"/>
+        </w:rPr>
+      </w:pPr>
+      <w:r>
+        <w:rPr>
+          <w:rFonts w:ascii="Courier New" w:hAnsi="Courier New" w:cs="Courier New"/>
+        </w:rPr>
         <w:t>u</w:t>
       </w:r>
       <w:r>
+        <w:rPr>
+          <w:rFonts w:ascii="Courier New" w:hAnsi="Courier New" w:cs="Courier New"/>
+        </w:rPr>
         <w:t xml:space="preserve">se nome do </w:t>
       </w:r>
       <w:proofErr w:type="gramStart"/>
       <w:r>
+        <w:rPr>
+          <w:rFonts w:ascii="Courier New" w:hAnsi="Courier New" w:cs="Courier New"/>
+        </w:rPr>
         <w:t>banco</w:t>
       </w:r>
       <w:r>
-        <w:t xml:space="preserve"> </w:t>
-      </w:r>
-      <w:r>
+        <w:rPr>
+          <w:rFonts w:ascii="Courier New" w:hAnsi="Courier New" w:cs="Courier New"/>
+        </w:rPr>
+        <w:t xml:space="preserve"> </w:t>
+      </w:r>
+      <w:r>
+        <w:rPr>
+          <w:rFonts w:ascii="Courier New" w:hAnsi="Courier New" w:cs="Courier New"/>
+        </w:rPr>
         <w:t xml:space="preserve"> =</w:t>
       </w:r>
       <w:proofErr w:type="gramEnd"/>
       <w:r>
+        <w:rPr>
+          <w:rFonts w:ascii="Courier New" w:hAnsi="Courier New" w:cs="Courier New"/>
+        </w:rPr>
         <w:t xml:space="preserve"> entra no banco</w:t>
       </w:r>
     </w:p>
-    <w:p/>
-    <w:p>
-      <w:r>
+    <w:p>
+      <w:pPr>
+        <w:rPr>
+          <w:rFonts w:ascii="Courier New" w:hAnsi="Courier New" w:cs="Courier New"/>
+        </w:rPr>
+      </w:pPr>
+    </w:p>
+    <w:p>
+      <w:pPr>
+        <w:rPr>
+          <w:rFonts w:ascii="Courier New" w:hAnsi="Courier New" w:cs="Courier New"/>
+        </w:rPr>
+      </w:pPr>
+      <w:r>
+        <w:rPr>
+          <w:rFonts w:ascii="Courier New" w:hAnsi="Courier New" w:cs="Courier New"/>
+        </w:rPr>
         <w:t>s</w:t>
       </w:r>
       <w:r>
+        <w:rPr>
+          <w:rFonts w:ascii="Courier New" w:hAnsi="Courier New" w:cs="Courier New"/>
+        </w:rPr>
         <w:t xml:space="preserve">tatus = mostra os status, onde você está </w:t>
       </w:r>
     </w:p>
-    <w:p/>
-    <w:p>
-      <w:proofErr w:type="spellStart"/>
-      <w:r>
+    <w:p>
+      <w:pPr>
+        <w:rPr>
+          <w:rFonts w:ascii="Courier New" w:hAnsi="Courier New" w:cs="Courier New"/>
+        </w:rPr>
+      </w:pPr>
+    </w:p>
+    <w:p>
+      <w:pPr>
+        <w:rPr>
+          <w:rFonts w:ascii="Courier New" w:hAnsi="Courier New" w:cs="Courier New"/>
+        </w:rPr>
+      </w:pPr>
+      <w:proofErr w:type="spellStart"/>
+      <w:r>
+        <w:rPr>
+          <w:rFonts w:ascii="Courier New" w:hAnsi="Courier New" w:cs="Courier New"/>
+        </w:rPr>
         <w:t>c</w:t>
       </w:r>
       <w:r>
+        <w:rPr>
+          <w:rFonts w:ascii="Courier New" w:hAnsi="Courier New" w:cs="Courier New"/>
+        </w:rPr>
         <w:t>reate</w:t>
       </w:r>
       <w:proofErr w:type="spellEnd"/>
       <w:r>
-        <w:t xml:space="preserve"> </w:t>
-      </w:r>
-      <w:proofErr w:type="spellStart"/>
-      <w:r>
+        <w:rPr>
+          <w:rFonts w:ascii="Courier New" w:hAnsi="Courier New" w:cs="Courier New"/>
+        </w:rPr>
+        <w:t xml:space="preserve"> </w:t>
+      </w:r>
+      <w:proofErr w:type="spellStart"/>
+      <w:r>
+        <w:rPr>
+          <w:rFonts w:ascii="Courier New" w:hAnsi="Courier New" w:cs="Courier New"/>
+        </w:rPr>
         <w:t>database</w:t>
       </w:r>
       <w:proofErr w:type="spellEnd"/>
       <w:r>
+        <w:rPr>
+          <w:rFonts w:ascii="Courier New" w:hAnsi="Courier New" w:cs="Courier New"/>
+        </w:rPr>
         <w:t xml:space="preserve"> nome do banco = cria um </w:t>
       </w:r>
       <w:proofErr w:type="spellStart"/>
       <w:r>
+        <w:rPr>
+          <w:rFonts w:ascii="Courier New" w:hAnsi="Courier New" w:cs="Courier New"/>
+        </w:rPr>
         <w:t>database</w:t>
       </w:r>
       <w:proofErr w:type="spellEnd"/>
     </w:p>
-    <w:p/>
-    <w:p>
-      <w:r>
+    <w:p>
+      <w:pPr>
+        <w:rPr>
+          <w:rFonts w:ascii="Courier New" w:hAnsi="Courier New" w:cs="Courier New"/>
+        </w:rPr>
+      </w:pPr>
+    </w:p>
+    <w:p>
+      <w:pPr>
+        <w:rPr>
+          <w:rFonts w:ascii="Courier New" w:hAnsi="Courier New" w:cs="Courier New"/>
+        </w:rPr>
+      </w:pPr>
+      <w:r>
+        <w:rPr>
+          <w:rFonts w:ascii="Courier New" w:hAnsi="Courier New" w:cs="Courier New"/>
+        </w:rPr>
         <w:t>s</w:t>
       </w:r>
       <w:r>
+        <w:rPr>
+          <w:rFonts w:ascii="Courier New" w:hAnsi="Courier New" w:cs="Courier New"/>
+        </w:rPr>
         <w:t xml:space="preserve">how </w:t>
       </w:r>
       <w:proofErr w:type="spellStart"/>
       <w:r>
+        <w:rPr>
+          <w:rFonts w:ascii="Courier New" w:hAnsi="Courier New" w:cs="Courier New"/>
+        </w:rPr>
         <w:t>tables</w:t>
       </w:r>
       <w:proofErr w:type="spellEnd"/>
       <w:r>
+        <w:rPr>
+          <w:rFonts w:ascii="Courier New" w:hAnsi="Courier New" w:cs="Courier New"/>
+        </w:rPr>
         <w:t xml:space="preserve"> = mostra as tabelas</w:t>
       </w:r>
     </w:p>
-    <w:p/>
-    <w:p>
-      <w:proofErr w:type="spellStart"/>
-      <w:r>
+    <w:p>
+      <w:pPr>
+        <w:rPr>
+          <w:rFonts w:ascii="Courier New" w:hAnsi="Courier New" w:cs="Courier New"/>
+        </w:rPr>
+      </w:pPr>
+    </w:p>
+    <w:p>
+      <w:pPr>
+        <w:rPr>
+          <w:rFonts w:ascii="Courier New" w:hAnsi="Courier New" w:cs="Courier New"/>
+        </w:rPr>
+      </w:pPr>
+      <w:proofErr w:type="spellStart"/>
+      <w:r>
+        <w:rPr>
+          <w:rFonts w:ascii="Courier New" w:hAnsi="Courier New" w:cs="Courier New"/>
+        </w:rPr>
         <w:t>c</w:t>
       </w:r>
       <w:r>
+        <w:rPr>
+          <w:rFonts w:ascii="Courier New" w:hAnsi="Courier New" w:cs="Courier New"/>
+        </w:rPr>
         <w:t>reate</w:t>
       </w:r>
       <w:proofErr w:type="spellEnd"/>
       <w:r>
-        <w:t xml:space="preserve"> </w:t>
-      </w:r>
-      <w:proofErr w:type="spellStart"/>
-      <w:r>
+        <w:rPr>
+          <w:rFonts w:ascii="Courier New" w:hAnsi="Courier New" w:cs="Courier New"/>
+        </w:rPr>
+        <w:t xml:space="preserve"> </w:t>
+      </w:r>
+      <w:proofErr w:type="spellStart"/>
+      <w:r>
+        <w:rPr>
+          <w:rFonts w:ascii="Courier New" w:hAnsi="Courier New" w:cs="Courier New"/>
+        </w:rPr>
         <w:t>table</w:t>
       </w:r>
       <w:proofErr w:type="spellEnd"/>
       <w:r>
+        <w:rPr>
+          <w:rFonts w:ascii="Courier New" w:hAnsi="Courier New" w:cs="Courier New"/>
+        </w:rPr>
         <w:t xml:space="preserve"> nome da tabela</w:t>
       </w:r>
       <w:r>
+        <w:rPr>
+          <w:rFonts w:ascii="Courier New" w:hAnsi="Courier New" w:cs="Courier New"/>
+        </w:rPr>
         <w:t xml:space="preserve"> (</w:t>
       </w:r>
       <w:proofErr w:type="spellStart"/>
       <w:r>
+        <w:rPr>
+          <w:rFonts w:ascii="Courier New" w:hAnsi="Courier New" w:cs="Courier New"/>
+        </w:rPr>
         <w:t>nome_da_coluna</w:t>
       </w:r>
       <w:proofErr w:type="spellEnd"/>
       <w:r>
+        <w:rPr>
+          <w:rFonts w:ascii="Courier New" w:hAnsi="Courier New" w:cs="Courier New"/>
+        </w:rPr>
         <w:t xml:space="preserve"> tipo)</w:t>
       </w:r>
       <w:r>
+        <w:rPr>
+          <w:rFonts w:ascii="Courier New" w:hAnsi="Courier New" w:cs="Courier New"/>
+        </w:rPr>
         <w:t xml:space="preserve"> = cria tabela </w:t>
       </w:r>
     </w:p>
@@ -190,21 +372,36 @@
           <w:ilvl w:val="0"/>
           <w:numId w:val="1"/>
         </w:numPr>
-      </w:pPr>
-      <w:proofErr w:type="spellStart"/>
-      <w:r>
+        <w:rPr>
+          <w:rFonts w:ascii="Courier New" w:hAnsi="Courier New" w:cs="Courier New"/>
+        </w:rPr>
+      </w:pPr>
+      <w:proofErr w:type="spellStart"/>
+      <w:r>
+        <w:rPr>
+          <w:rFonts w:ascii="Courier New" w:hAnsi="Courier New" w:cs="Courier New"/>
+        </w:rPr>
         <w:t>primary</w:t>
       </w:r>
       <w:proofErr w:type="spellEnd"/>
       <w:r>
-        <w:t xml:space="preserve"> </w:t>
-      </w:r>
-      <w:proofErr w:type="spellStart"/>
-      <w:r>
+        <w:rPr>
+          <w:rFonts w:ascii="Courier New" w:hAnsi="Courier New" w:cs="Courier New"/>
+        </w:rPr>
+        <w:t xml:space="preserve"> </w:t>
+      </w:r>
+      <w:proofErr w:type="spellStart"/>
+      <w:r>
+        <w:rPr>
+          <w:rFonts w:ascii="Courier New" w:hAnsi="Courier New" w:cs="Courier New"/>
+        </w:rPr>
         <w:t>key</w:t>
       </w:r>
       <w:proofErr w:type="spellEnd"/>
       <w:r>
+        <w:rPr>
+          <w:rFonts w:ascii="Courier New" w:hAnsi="Courier New" w:cs="Courier New"/>
+        </w:rPr>
         <w:t xml:space="preserve"> = chave primária</w:t>
       </w:r>
     </w:p>
@@ -215,16 +412,28 @@
           <w:ilvl w:val="0"/>
           <w:numId w:val="1"/>
         </w:numPr>
-      </w:pPr>
-      <w:r>
+        <w:rPr>
+          <w:rFonts w:ascii="Courier New" w:hAnsi="Courier New" w:cs="Courier New"/>
+        </w:rPr>
+      </w:pPr>
+      <w:r>
+        <w:rPr>
+          <w:rFonts w:ascii="Courier New" w:hAnsi="Courier New" w:cs="Courier New"/>
+        </w:rPr>
         <w:t xml:space="preserve">(Só em chaves primárias) </w:t>
       </w:r>
       <w:proofErr w:type="spellStart"/>
       <w:r>
+        <w:rPr>
+          <w:rFonts w:ascii="Courier New" w:hAnsi="Courier New" w:cs="Courier New"/>
+        </w:rPr>
         <w:t>auto_increment</w:t>
       </w:r>
       <w:proofErr w:type="spellEnd"/>
       <w:r>
+        <w:rPr>
+          <w:rFonts w:ascii="Courier New" w:hAnsi="Courier New" w:cs="Courier New"/>
+        </w:rPr>
         <w:t xml:space="preserve"> = faz automático</w:t>
       </w:r>
     </w:p>
@@ -235,21 +444,36 @@
           <w:ilvl w:val="0"/>
           <w:numId w:val="1"/>
         </w:numPr>
-      </w:pPr>
-      <w:proofErr w:type="spellStart"/>
-      <w:r>
+        <w:rPr>
+          <w:rFonts w:ascii="Courier New" w:hAnsi="Courier New" w:cs="Courier New"/>
+        </w:rPr>
+      </w:pPr>
+      <w:proofErr w:type="spellStart"/>
+      <w:r>
+        <w:rPr>
+          <w:rFonts w:ascii="Courier New" w:hAnsi="Courier New" w:cs="Courier New"/>
+        </w:rPr>
         <w:t>not</w:t>
       </w:r>
       <w:proofErr w:type="spellEnd"/>
       <w:r>
-        <w:t xml:space="preserve"> </w:t>
-      </w:r>
-      <w:proofErr w:type="spellStart"/>
-      <w:r>
+        <w:rPr>
+          <w:rFonts w:ascii="Courier New" w:hAnsi="Courier New" w:cs="Courier New"/>
+        </w:rPr>
+        <w:t xml:space="preserve"> </w:t>
+      </w:r>
+      <w:proofErr w:type="spellStart"/>
+      <w:r>
+        <w:rPr>
+          <w:rFonts w:ascii="Courier New" w:hAnsi="Courier New" w:cs="Courier New"/>
+        </w:rPr>
         <w:t>null</w:t>
       </w:r>
       <w:proofErr w:type="spellEnd"/>
       <w:r>
+        <w:rPr>
+          <w:rFonts w:ascii="Courier New" w:hAnsi="Courier New" w:cs="Courier New"/>
+        </w:rPr>
         <w:t xml:space="preserve"> = não pode deixar vazio</w:t>
       </w:r>
     </w:p>
@@ -260,180 +484,984 @@
           <w:ilvl w:val="0"/>
           <w:numId w:val="1"/>
         </w:numPr>
-      </w:pPr>
-      <w:proofErr w:type="spellStart"/>
-      <w:r>
+        <w:rPr>
+          <w:rFonts w:ascii="Courier New" w:hAnsi="Courier New" w:cs="Courier New"/>
+        </w:rPr>
+      </w:pPr>
+      <w:proofErr w:type="spellStart"/>
+      <w:r>
+        <w:rPr>
+          <w:rFonts w:ascii="Courier New" w:hAnsi="Courier New" w:cs="Courier New"/>
+        </w:rPr>
         <w:t>unique</w:t>
       </w:r>
       <w:proofErr w:type="spellEnd"/>
       <w:r>
+        <w:rPr>
+          <w:rFonts w:ascii="Courier New" w:hAnsi="Courier New" w:cs="Courier New"/>
+        </w:rPr>
         <w:t xml:space="preserve"> = não pode repetir</w:t>
       </w:r>
     </w:p>
-    <w:p/>
-    <w:p>
-      <w:proofErr w:type="spellStart"/>
-      <w:r>
+    <w:p>
+      <w:pPr>
+        <w:rPr>
+          <w:rFonts w:ascii="Courier New" w:hAnsi="Courier New" w:cs="Courier New"/>
+        </w:rPr>
+      </w:pPr>
+    </w:p>
+    <w:p>
+      <w:pPr>
+        <w:rPr>
+          <w:rFonts w:ascii="Courier New" w:hAnsi="Courier New" w:cs="Courier New"/>
+        </w:rPr>
+      </w:pPr>
+      <w:proofErr w:type="spellStart"/>
+      <w:r>
+        <w:rPr>
+          <w:rFonts w:ascii="Courier New" w:hAnsi="Courier New" w:cs="Courier New"/>
+        </w:rPr>
         <w:t>drop</w:t>
       </w:r>
       <w:proofErr w:type="spellEnd"/>
       <w:r>
-        <w:t xml:space="preserve"> </w:t>
-      </w:r>
-      <w:proofErr w:type="spellStart"/>
-      <w:r>
+        <w:rPr>
+          <w:rFonts w:ascii="Courier New" w:hAnsi="Courier New" w:cs="Courier New"/>
+        </w:rPr>
+        <w:t xml:space="preserve"> </w:t>
+      </w:r>
+      <w:proofErr w:type="spellStart"/>
+      <w:r>
+        <w:rPr>
+          <w:rFonts w:ascii="Courier New" w:hAnsi="Courier New" w:cs="Courier New"/>
+        </w:rPr>
         <w:t>database</w:t>
       </w:r>
       <w:proofErr w:type="spellEnd"/>
       <w:r>
+        <w:rPr>
+          <w:rFonts w:ascii="Courier New" w:hAnsi="Courier New" w:cs="Courier New"/>
+        </w:rPr>
         <w:t xml:space="preserve"> nome do banco de dados = apaga o banco </w:t>
       </w:r>
     </w:p>
-    <w:p/>
-    <w:p>
-      <w:proofErr w:type="spellStart"/>
-      <w:r>
+    <w:p>
+      <w:pPr>
+        <w:rPr>
+          <w:rFonts w:ascii="Courier New" w:hAnsi="Courier New" w:cs="Courier New"/>
+        </w:rPr>
+      </w:pPr>
+    </w:p>
+    <w:p>
+      <w:pPr>
+        <w:rPr>
+          <w:rFonts w:ascii="Courier New" w:hAnsi="Courier New" w:cs="Courier New"/>
+        </w:rPr>
+      </w:pPr>
+      <w:proofErr w:type="spellStart"/>
+      <w:r>
+        <w:rPr>
+          <w:rFonts w:ascii="Courier New" w:hAnsi="Courier New" w:cs="Courier New"/>
+        </w:rPr>
         <w:t>describe</w:t>
       </w:r>
       <w:proofErr w:type="spellEnd"/>
       <w:r>
-        <w:t xml:space="preserve"> </w:t>
-      </w:r>
-      <w:r>
+        <w:rPr>
+          <w:rFonts w:ascii="Courier New" w:hAnsi="Courier New" w:cs="Courier New"/>
+        </w:rPr>
+        <w:t xml:space="preserve"> </w:t>
+      </w:r>
+      <w:r>
+        <w:rPr>
+          <w:rFonts w:ascii="Courier New" w:hAnsi="Courier New" w:cs="Courier New"/>
+        </w:rPr>
         <w:t xml:space="preserve">(ou </w:t>
       </w:r>
       <w:proofErr w:type="spellStart"/>
       <w:r>
+        <w:rPr>
+          <w:rFonts w:ascii="Courier New" w:hAnsi="Courier New" w:cs="Courier New"/>
+        </w:rPr>
         <w:t>desc</w:t>
       </w:r>
       <w:proofErr w:type="spellEnd"/>
       <w:r>
+        <w:rPr>
+          <w:rFonts w:ascii="Courier New" w:hAnsi="Courier New" w:cs="Courier New"/>
+        </w:rPr>
         <w:t xml:space="preserve">) </w:t>
       </w:r>
       <w:r>
+        <w:rPr>
+          <w:rFonts w:ascii="Courier New" w:hAnsi="Courier New" w:cs="Courier New"/>
+        </w:rPr>
         <w:t>nome da tabela = vê as colunas</w:t>
       </w:r>
     </w:p>
-    <w:p/>
-    <w:p>
-      <w:pPr>
-        <w:rPr>
+    <w:p>
+      <w:pPr>
+        <w:rPr>
+          <w:rFonts w:ascii="Courier New" w:hAnsi="Courier New" w:cs="Courier New"/>
+        </w:rPr>
+      </w:pPr>
+    </w:p>
+    <w:p>
+      <w:pPr>
+        <w:rPr>
+          <w:rFonts w:ascii="Courier New" w:hAnsi="Courier New" w:cs="Courier New"/>
           <w:u w:val="single"/>
         </w:rPr>
       </w:pPr>
       <w:proofErr w:type="spellStart"/>
       <w:r>
+        <w:rPr>
+          <w:rFonts w:ascii="Courier New" w:hAnsi="Courier New" w:cs="Courier New"/>
+        </w:rPr>
         <w:t>insert</w:t>
       </w:r>
       <w:proofErr w:type="spellEnd"/>
       <w:r>
-        <w:t xml:space="preserve"> </w:t>
-      </w:r>
-      <w:proofErr w:type="spellStart"/>
-      <w:r>
+        <w:rPr>
+          <w:rFonts w:ascii="Courier New" w:hAnsi="Courier New" w:cs="Courier New"/>
+        </w:rPr>
+        <w:t xml:space="preserve"> </w:t>
+      </w:r>
+      <w:proofErr w:type="spellStart"/>
+      <w:r>
+        <w:rPr>
+          <w:rFonts w:ascii="Courier New" w:hAnsi="Courier New" w:cs="Courier New"/>
+        </w:rPr>
         <w:t>into</w:t>
       </w:r>
       <w:proofErr w:type="spellEnd"/>
       <w:r>
-        <w:t xml:space="preserve"> </w:t>
-      </w:r>
-      <w:proofErr w:type="spellStart"/>
-      <w:r>
-        <w:t>a</w:t>
-      </w:r>
-      <w:r>
+        <w:rPr>
+          <w:rFonts w:ascii="Courier New" w:hAnsi="Courier New" w:cs="Courier New"/>
+        </w:rPr>
+        <w:t xml:space="preserve"> </w:t>
+      </w:r>
+      <w:r>
+        <w:rPr>
+          <w:rFonts w:ascii="Courier New" w:hAnsi="Courier New" w:cs="Courier New"/>
+        </w:rPr>
+        <w:t>nome da tabela</w:t>
+      </w:r>
+      <w:r>
+        <w:rPr>
+          <w:rFonts w:ascii="Courier New" w:hAnsi="Courier New" w:cs="Courier New"/>
+        </w:rPr>
+        <w:t xml:space="preserve"> </w:t>
+      </w:r>
+      <w:proofErr w:type="spellStart"/>
+      <w:r>
+        <w:rPr>
+          <w:rFonts w:ascii="Courier New" w:hAnsi="Courier New" w:cs="Courier New"/>
+        </w:rPr>
+        <w:t>values</w:t>
+      </w:r>
+      <w:proofErr w:type="spellEnd"/>
+      <w:r>
+        <w:rPr>
+          <w:rFonts w:ascii="Courier New" w:hAnsi="Courier New" w:cs="Courier New"/>
+        </w:rPr>
+        <w:t xml:space="preserve"> (3001, 'Godofredo Henrique', '2000-03-15', '123.456.789-01', '</w:t>
+      </w:r>
+      <w:proofErr w:type="spellStart"/>
+      <w:r>
+        <w:rPr>
+          <w:rFonts w:ascii="Courier New" w:hAnsi="Courier New" w:cs="Courier New"/>
+        </w:rPr>
+        <w:t>Godojane</w:t>
+      </w:r>
+      <w:proofErr w:type="spellEnd"/>
+      <w:r>
+        <w:rPr>
+          <w:rFonts w:ascii="Courier New" w:hAnsi="Courier New" w:cs="Courier New"/>
+        </w:rPr>
+        <w:t xml:space="preserve"> Maia', 'gh@email.com')</w:t>
+      </w:r>
+      <w:r>
+        <w:rPr>
+          <w:rFonts w:ascii="Courier New" w:hAnsi="Courier New" w:cs="Courier New"/>
+        </w:rPr>
+        <w:t xml:space="preserve"> = Insere valores nas tabelas(cadastro) e usa ‘’ ‘’ para </w:t>
+      </w:r>
+      <w:proofErr w:type="spellStart"/>
+      <w:r>
+        <w:rPr>
+          <w:rFonts w:ascii="Courier New" w:hAnsi="Courier New" w:cs="Courier New"/>
+        </w:rPr>
+        <w:t>varchar</w:t>
+      </w:r>
+      <w:proofErr w:type="spellEnd"/>
+      <w:r>
+        <w:rPr>
+          <w:rFonts w:ascii="Courier New" w:hAnsi="Courier New" w:cs="Courier New"/>
+        </w:rPr>
+        <w:t>, char e em datas (</w:t>
+      </w:r>
+      <w:proofErr w:type="spellStart"/>
+      <w:r>
+        <w:rPr>
+          <w:rFonts w:ascii="Courier New" w:hAnsi="Courier New" w:cs="Courier New"/>
+        </w:rPr>
+        <w:t>ano-mês</w:t>
+      </w:r>
+      <w:proofErr w:type="spellEnd"/>
+      <w:r>
+        <w:rPr>
+          <w:rFonts w:ascii="Courier New" w:hAnsi="Courier New" w:cs="Courier New"/>
+        </w:rPr>
+        <w:t xml:space="preserve"> com 0-dia) em </w:t>
+      </w:r>
+      <w:proofErr w:type="spellStart"/>
+      <w:r>
+        <w:rPr>
+          <w:rFonts w:ascii="Courier New" w:hAnsi="Courier New" w:cs="Courier New"/>
+        </w:rPr>
+        <w:t>int</w:t>
+      </w:r>
+      <w:proofErr w:type="spellEnd"/>
+      <w:r>
+        <w:rPr>
+          <w:rFonts w:ascii="Courier New" w:hAnsi="Courier New" w:cs="Courier New"/>
+        </w:rPr>
+        <w:t xml:space="preserve"> não usa ‘’’, para usar o </w:t>
+      </w:r>
+      <w:proofErr w:type="spellStart"/>
+      <w:r>
+        <w:rPr>
+          <w:rFonts w:ascii="Courier New" w:hAnsi="Courier New" w:cs="Courier New"/>
+        </w:rPr>
+        <w:t>auto_increment</w:t>
+      </w:r>
+      <w:proofErr w:type="spellEnd"/>
+      <w:r>
+        <w:rPr>
+          <w:rFonts w:ascii="Courier New" w:hAnsi="Courier New" w:cs="Courier New"/>
+        </w:rPr>
+        <w:t xml:space="preserve"> é só botar </w:t>
+      </w:r>
+      <w:proofErr w:type="spellStart"/>
+      <w:r>
+        <w:rPr>
+          <w:rFonts w:ascii="Courier New" w:hAnsi="Courier New" w:cs="Courier New"/>
+        </w:rPr>
+        <w:t>null</w:t>
+      </w:r>
+      <w:proofErr w:type="spellEnd"/>
+      <w:r>
+        <w:rPr>
+          <w:rFonts w:ascii="Courier New" w:hAnsi="Courier New" w:cs="Courier New"/>
+        </w:rPr>
+        <w:t>.</w:t>
+      </w:r>
+    </w:p>
+    <w:p>
+      <w:pPr>
+        <w:rPr>
+          <w:rFonts w:ascii="Courier New" w:hAnsi="Courier New" w:cs="Courier New"/>
+        </w:rPr>
+      </w:pPr>
+    </w:p>
+    <w:p>
+      <w:pPr>
+        <w:rPr>
+          <w:rFonts w:ascii="Courier New" w:hAnsi="Courier New" w:cs="Courier New"/>
+        </w:rPr>
+      </w:pPr>
+      <w:proofErr w:type="spellStart"/>
+      <w:r>
+        <w:rPr>
+          <w:rFonts w:ascii="Courier New" w:hAnsi="Courier New" w:cs="Courier New"/>
+        </w:rPr>
+        <w:t>select</w:t>
+      </w:r>
+      <w:proofErr w:type="spellEnd"/>
+      <w:r>
+        <w:rPr>
+          <w:rFonts w:ascii="Courier New" w:hAnsi="Courier New" w:cs="Courier New"/>
+        </w:rPr>
+        <w:t xml:space="preserve"> * </w:t>
+      </w:r>
+      <w:proofErr w:type="spellStart"/>
+      <w:r>
+        <w:rPr>
+          <w:rFonts w:ascii="Courier New" w:hAnsi="Courier New" w:cs="Courier New"/>
+        </w:rPr>
+        <w:t>from</w:t>
+      </w:r>
+      <w:proofErr w:type="spellEnd"/>
+      <w:r>
+        <w:rPr>
+          <w:rFonts w:ascii="Courier New" w:hAnsi="Courier New" w:cs="Courier New"/>
+        </w:rPr>
+        <w:t xml:space="preserve"> nome da tabela = mostra os cadastros</w:t>
+      </w:r>
+    </w:p>
+    <w:p>
+      <w:pPr>
+        <w:rPr>
+          <w:rFonts w:ascii="Courier New" w:hAnsi="Courier New" w:cs="Courier New"/>
+        </w:rPr>
+      </w:pPr>
+    </w:p>
+    <w:p>
+      <w:pPr>
+        <w:rPr>
+          <w:rFonts w:ascii="Courier New" w:hAnsi="Courier New" w:cs="Courier New"/>
+        </w:rPr>
+      </w:pPr>
+    </w:p>
+    <w:p>
+      <w:pPr>
+        <w:rPr>
+          <w:rFonts w:ascii="Arial" w:hAnsi="Arial" w:cs="Arial"/>
+        </w:rPr>
+      </w:pPr>
+      <w:r>
+        <w:rPr>
+          <w:rFonts w:ascii="Arial" w:hAnsi="Arial" w:cs="Arial"/>
+        </w:rPr>
+        <w:lastRenderedPageBreak/>
+        <w:t>Para criar uma tabela com chave estrangeira, crie uma tabela normalmente, com todas as colunas e em seguida:</w:t>
+      </w:r>
+    </w:p>
+    <w:p>
+      <w:pPr>
+        <w:rPr>
+          <w:rFonts w:ascii="Courier New" w:hAnsi="Courier New" w:cs="Courier New"/>
+        </w:rPr>
+      </w:pPr>
+      <w:proofErr w:type="spellStart"/>
+      <w:r>
+        <w:rPr>
+          <w:rFonts w:ascii="Courier New" w:hAnsi="Courier New" w:cs="Courier New"/>
+        </w:rPr>
+        <w:t>alter</w:t>
+      </w:r>
+      <w:proofErr w:type="spellEnd"/>
+      <w:r>
+        <w:rPr>
+          <w:rFonts w:ascii="Courier New" w:hAnsi="Courier New" w:cs="Courier New"/>
+        </w:rPr>
+        <w:t xml:space="preserve"> </w:t>
+      </w:r>
+      <w:proofErr w:type="spellStart"/>
+      <w:r>
+        <w:rPr>
+          <w:rFonts w:ascii="Courier New" w:hAnsi="Courier New" w:cs="Courier New"/>
+        </w:rPr>
+        <w:t>table</w:t>
+      </w:r>
+      <w:proofErr w:type="spellEnd"/>
+      <w:r>
+        <w:rPr>
+          <w:rFonts w:ascii="Courier New" w:hAnsi="Courier New" w:cs="Courier New"/>
+        </w:rPr>
+        <w:t xml:space="preserve"> nome da tabela </w:t>
+      </w:r>
+      <w:proofErr w:type="spellStart"/>
+      <w:r>
+        <w:rPr>
+          <w:rFonts w:ascii="Courier New" w:hAnsi="Courier New" w:cs="Courier New"/>
+        </w:rPr>
+        <w:t>add</w:t>
+      </w:r>
+      <w:proofErr w:type="spellEnd"/>
+      <w:r>
+        <w:rPr>
+          <w:rFonts w:ascii="Courier New" w:hAnsi="Courier New" w:cs="Courier New"/>
+        </w:rPr>
+        <w:t xml:space="preserve"> </w:t>
+      </w:r>
+      <w:proofErr w:type="spellStart"/>
+      <w:r>
+        <w:rPr>
+          <w:rFonts w:ascii="Courier New" w:hAnsi="Courier New" w:cs="Courier New"/>
+        </w:rPr>
+        <w:t>constraint</w:t>
+      </w:r>
+      <w:proofErr w:type="spellEnd"/>
+      <w:r>
+        <w:rPr>
+          <w:rFonts w:ascii="Courier New" w:hAnsi="Courier New" w:cs="Courier New"/>
+        </w:rPr>
+        <w:t xml:space="preserve"> nome da chave </w:t>
+      </w:r>
+      <w:proofErr w:type="spellStart"/>
+      <w:r>
+        <w:rPr>
+          <w:rFonts w:ascii="Courier New" w:hAnsi="Courier New" w:cs="Courier New"/>
+        </w:rPr>
+        <w:t>foreign</w:t>
+      </w:r>
+      <w:proofErr w:type="spellEnd"/>
+      <w:r>
+        <w:rPr>
+          <w:rFonts w:ascii="Courier New" w:hAnsi="Courier New" w:cs="Courier New"/>
+        </w:rPr>
+        <w:t xml:space="preserve"> </w:t>
+      </w:r>
+      <w:proofErr w:type="spellStart"/>
+      <w:r>
+        <w:rPr>
+          <w:rFonts w:ascii="Courier New" w:hAnsi="Courier New" w:cs="Courier New"/>
+        </w:rPr>
+        <w:t>key</w:t>
+      </w:r>
+      <w:proofErr w:type="spellEnd"/>
+      <w:r>
+        <w:rPr>
+          <w:rFonts w:ascii="Courier New" w:hAnsi="Courier New" w:cs="Courier New"/>
+        </w:rPr>
+        <w:t xml:space="preserve"> (nome da coluna que recebe) </w:t>
+      </w:r>
+      <w:proofErr w:type="spellStart"/>
+      <w:r>
+        <w:rPr>
+          <w:rFonts w:ascii="Courier New" w:hAnsi="Courier New" w:cs="Courier New"/>
+        </w:rPr>
+        <w:t>references</w:t>
+      </w:r>
+      <w:proofErr w:type="spellEnd"/>
+      <w:r>
+        <w:rPr>
+          <w:rFonts w:ascii="Courier New" w:hAnsi="Courier New" w:cs="Courier New"/>
+        </w:rPr>
+        <w:t xml:space="preserve"> nome da tabela (nome da coluna);</w:t>
+      </w:r>
+    </w:p>
+    <w:p>
+      <w:pPr>
+        <w:rPr>
+          <w:rFonts w:ascii="Courier New" w:hAnsi="Courier New" w:cs="Courier New"/>
+        </w:rPr>
+      </w:pPr>
+    </w:p>
+    <w:p>
+      <w:pPr>
+        <w:rPr>
+          <w:rFonts w:ascii="Courier New" w:hAnsi="Courier New" w:cs="Courier New"/>
+        </w:rPr>
+      </w:pPr>
+      <w:proofErr w:type="spellStart"/>
+      <w:r>
+        <w:rPr>
+          <w:rFonts w:ascii="Courier New" w:hAnsi="Courier New" w:cs="Courier New"/>
+        </w:rPr>
+        <w:t>alter</w:t>
+      </w:r>
+      <w:proofErr w:type="spellEnd"/>
+      <w:r>
+        <w:rPr>
+          <w:rFonts w:ascii="Courier New" w:hAnsi="Courier New" w:cs="Courier New"/>
+        </w:rPr>
+        <w:t xml:space="preserve"> </w:t>
+      </w:r>
+      <w:proofErr w:type="spellStart"/>
+      <w:r>
+        <w:rPr>
+          <w:rFonts w:ascii="Courier New" w:hAnsi="Courier New" w:cs="Courier New"/>
+        </w:rPr>
+        <w:t>table</w:t>
+      </w:r>
+      <w:proofErr w:type="spellEnd"/>
+      <w:r>
+        <w:rPr>
+          <w:rFonts w:ascii="Courier New" w:hAnsi="Courier New" w:cs="Courier New"/>
+        </w:rPr>
+        <w:t xml:space="preserve"> </w:t>
+      </w:r>
+      <w:proofErr w:type="spellStart"/>
+      <w:r>
+        <w:rPr>
+          <w:rFonts w:ascii="Courier New" w:hAnsi="Courier New" w:cs="Courier New"/>
+        </w:rPr>
+        <w:t>rename</w:t>
+      </w:r>
+      <w:proofErr w:type="spellEnd"/>
+      <w:r>
+        <w:rPr>
+          <w:rFonts w:ascii="Courier New" w:hAnsi="Courier New" w:cs="Courier New"/>
+        </w:rPr>
+        <w:t xml:space="preserve"> </w:t>
+      </w:r>
+      <w:proofErr w:type="spellStart"/>
+      <w:r>
+        <w:rPr>
+          <w:rFonts w:ascii="Courier New" w:hAnsi="Courier New" w:cs="Courier New"/>
+        </w:rPr>
+        <w:t>to</w:t>
+      </w:r>
+      <w:proofErr w:type="spellEnd"/>
+      <w:r>
+        <w:rPr>
+          <w:rFonts w:ascii="Courier New" w:hAnsi="Courier New" w:cs="Courier New"/>
+        </w:rPr>
+        <w:t xml:space="preserve"> = </w:t>
+      </w:r>
+      <w:r>
+        <w:rPr>
+          <w:rFonts w:ascii="Courier New" w:hAnsi="Courier New" w:cs="Courier New"/>
+        </w:rPr>
+        <w:t>para renomear tabela</w:t>
+      </w:r>
+    </w:p>
+    <w:p>
+      <w:pPr>
+        <w:rPr>
+          <w:rFonts w:ascii="Courier New" w:hAnsi="Courier New" w:cs="Courier New"/>
+        </w:rPr>
+      </w:pPr>
+    </w:p>
+    <w:p>
+      <w:pPr>
+        <w:rPr>
+          <w:rFonts w:ascii="Courier New" w:hAnsi="Courier New" w:cs="Courier New"/>
+        </w:rPr>
+      </w:pPr>
+      <w:proofErr w:type="spellStart"/>
+      <w:r>
+        <w:rPr>
+          <w:rFonts w:ascii="Courier New" w:hAnsi="Courier New" w:cs="Courier New"/>
+        </w:rPr>
+        <w:t>alter</w:t>
+      </w:r>
+      <w:proofErr w:type="spellEnd"/>
+      <w:r>
+        <w:rPr>
+          <w:rFonts w:ascii="Courier New" w:hAnsi="Courier New" w:cs="Courier New"/>
+        </w:rPr>
+        <w:t xml:space="preserve"> </w:t>
+      </w:r>
+      <w:proofErr w:type="spellStart"/>
+      <w:r>
+        <w:rPr>
+          <w:rFonts w:ascii="Courier New" w:hAnsi="Courier New" w:cs="Courier New"/>
+        </w:rPr>
+        <w:t>table</w:t>
+      </w:r>
+      <w:proofErr w:type="spellEnd"/>
+      <w:r>
+        <w:rPr>
+          <w:rFonts w:ascii="Courier New" w:hAnsi="Courier New" w:cs="Courier New"/>
+        </w:rPr>
+        <w:t xml:space="preserve"> nome da</w:t>
+      </w:r>
+      <w:r>
+        <w:rPr>
+          <w:rFonts w:ascii="Courier New" w:hAnsi="Courier New" w:cs="Courier New"/>
+        </w:rPr>
+        <w:t xml:space="preserve"> tabela</w:t>
+      </w:r>
+      <w:r>
+        <w:rPr>
+          <w:rFonts w:ascii="Courier New" w:hAnsi="Courier New" w:cs="Courier New"/>
+        </w:rPr>
+        <w:t xml:space="preserve"> </w:t>
+      </w:r>
+      <w:proofErr w:type="spellStart"/>
+      <w:r>
+        <w:rPr>
+          <w:rFonts w:ascii="Courier New" w:hAnsi="Courier New" w:cs="Courier New"/>
+        </w:rPr>
+        <w:t>add</w:t>
+      </w:r>
+      <w:proofErr w:type="spellEnd"/>
+      <w:r>
+        <w:rPr>
+          <w:rFonts w:ascii="Courier New" w:hAnsi="Courier New" w:cs="Courier New"/>
+        </w:rPr>
+        <w:t xml:space="preserve"> </w:t>
+      </w:r>
+      <w:r>
+        <w:rPr>
+          <w:rFonts w:ascii="Courier New" w:hAnsi="Courier New" w:cs="Courier New"/>
+        </w:rPr>
         <w:t>nome</w:t>
       </w:r>
-      <w:proofErr w:type="spellEnd"/>
-      <w:r>
-        <w:t xml:space="preserve"> da tabela</w:t>
-      </w:r>
-      <w:r>
-        <w:t xml:space="preserve"> </w:t>
-      </w:r>
-      <w:proofErr w:type="spellStart"/>
-      <w:r>
-        <w:t>values</w:t>
-      </w:r>
-      <w:proofErr w:type="spellEnd"/>
-      <w:r>
-        <w:t xml:space="preserve"> (3001, 'Godofredo Henrique', '2000-03-15', '123.456.789-01', '</w:t>
-      </w:r>
-      <w:proofErr w:type="spellStart"/>
-      <w:r>
-        <w:t>Godojane</w:t>
-      </w:r>
-      <w:proofErr w:type="spellEnd"/>
-      <w:r>
-        <w:t xml:space="preserve"> Maia', 'gh@email.com')</w:t>
-      </w:r>
-      <w:r>
-        <w:t xml:space="preserve"> = Insere valores nas tabelas(cadastro) e usa ‘’ ‘’ para </w:t>
-      </w:r>
-      <w:proofErr w:type="spellStart"/>
-      <w:r>
+      <w:r>
+        <w:rPr>
+          <w:rFonts w:ascii="Courier New" w:hAnsi="Courier New" w:cs="Courier New"/>
+        </w:rPr>
+        <w:t xml:space="preserve"> </w:t>
+      </w:r>
+      <w:proofErr w:type="spellStart"/>
+      <w:proofErr w:type="gramStart"/>
+      <w:r>
+        <w:rPr>
+          <w:rFonts w:ascii="Courier New" w:hAnsi="Courier New" w:cs="Courier New"/>
+        </w:rPr>
         <w:t>varchar</w:t>
       </w:r>
       <w:proofErr w:type="spellEnd"/>
       <w:r>
-        <w:t>, char e em datas (</w:t>
-      </w:r>
-      <w:proofErr w:type="spellStart"/>
-      <w:r>
-        <w:t>ano-mês</w:t>
-      </w:r>
-      <w:proofErr w:type="spellEnd"/>
-      <w:r>
-        <w:t xml:space="preserve"> com 0-dia) em </w:t>
-      </w:r>
-      <w:proofErr w:type="spellStart"/>
-      <w:r>
-        <w:t>int</w:t>
-      </w:r>
-      <w:proofErr w:type="spellEnd"/>
-      <w:r>
-        <w:t xml:space="preserve"> não usa ‘’’, para usar o </w:t>
-      </w:r>
-      <w:proofErr w:type="spellStart"/>
-      <w:r>
-        <w:t>auto_increment</w:t>
-      </w:r>
-      <w:proofErr w:type="spellEnd"/>
-      <w:r>
-        <w:t xml:space="preserve"> é só botar </w:t>
-      </w:r>
-      <w:proofErr w:type="spellStart"/>
-      <w:r>
+        <w:rPr>
+          <w:rFonts w:ascii="Courier New" w:hAnsi="Courier New" w:cs="Courier New"/>
+        </w:rPr>
+        <w:t>(</w:t>
+      </w:r>
+      <w:proofErr w:type="gramEnd"/>
+      <w:r>
+        <w:rPr>
+          <w:rFonts w:ascii="Courier New" w:hAnsi="Courier New" w:cs="Courier New"/>
+        </w:rPr>
+        <w:t xml:space="preserve">15) </w:t>
+      </w:r>
+      <w:proofErr w:type="spellStart"/>
+      <w:r>
+        <w:rPr>
+          <w:rFonts w:ascii="Courier New" w:hAnsi="Courier New" w:cs="Courier New"/>
+        </w:rPr>
+        <w:t>not</w:t>
+      </w:r>
+      <w:proofErr w:type="spellEnd"/>
+      <w:r>
+        <w:rPr>
+          <w:rFonts w:ascii="Courier New" w:hAnsi="Courier New" w:cs="Courier New"/>
+        </w:rPr>
+        <w:t xml:space="preserve"> </w:t>
+      </w:r>
+      <w:proofErr w:type="spellStart"/>
+      <w:r>
+        <w:rPr>
+          <w:rFonts w:ascii="Courier New" w:hAnsi="Courier New" w:cs="Courier New"/>
+        </w:rPr>
         <w:t>null</w:t>
       </w:r>
       <w:proofErr w:type="spellEnd"/>
       <w:r>
-        <w:t>.</w:t>
+        <w:rPr>
+          <w:rFonts w:ascii="Courier New" w:hAnsi="Courier New" w:cs="Courier New"/>
+        </w:rPr>
+        <w:t xml:space="preserve"> </w:t>
+      </w:r>
+      <w:proofErr w:type="spellStart"/>
+      <w:r>
+        <w:rPr>
+          <w:rFonts w:ascii="Courier New" w:hAnsi="Courier New" w:cs="Courier New"/>
+        </w:rPr>
+        <w:t>after</w:t>
+      </w:r>
+      <w:proofErr w:type="spellEnd"/>
+      <w:r>
+        <w:rPr>
+          <w:rFonts w:ascii="Courier New" w:hAnsi="Courier New" w:cs="Courier New"/>
+        </w:rPr>
+        <w:t>/</w:t>
+      </w:r>
+      <w:proofErr w:type="spellStart"/>
+      <w:r>
+        <w:rPr>
+          <w:rFonts w:ascii="Courier New" w:hAnsi="Courier New" w:cs="Courier New"/>
+        </w:rPr>
+        <w:t>first</w:t>
+      </w:r>
+      <w:proofErr w:type="spellEnd"/>
+      <w:r>
+        <w:rPr>
+          <w:rFonts w:ascii="Courier New" w:hAnsi="Courier New" w:cs="Courier New"/>
+        </w:rPr>
+        <w:t xml:space="preserve"> </w:t>
+      </w:r>
+      <w:r>
+        <w:rPr>
+          <w:rFonts w:ascii="Courier New" w:hAnsi="Courier New" w:cs="Courier New"/>
+        </w:rPr>
+        <w:t>nome da coluna</w:t>
+      </w:r>
+      <w:r>
+        <w:rPr>
+          <w:rFonts w:ascii="Courier New" w:hAnsi="Courier New" w:cs="Courier New"/>
+        </w:rPr>
+        <w:t>; = adiciona coluna</w:t>
+      </w:r>
+    </w:p>
+    <w:p>
+      <w:pPr>
+        <w:rPr>
+          <w:rFonts w:ascii="Courier New" w:hAnsi="Courier New" w:cs="Courier New"/>
+        </w:rPr>
+      </w:pPr>
+    </w:p>
+    <w:p>
+      <w:pPr>
+        <w:rPr>
+          <w:rFonts w:ascii="Courier New" w:hAnsi="Courier New" w:cs="Courier New"/>
+        </w:rPr>
+      </w:pPr>
+      <w:proofErr w:type="spellStart"/>
+      <w:r>
+        <w:rPr>
+          <w:rFonts w:ascii="Courier New" w:hAnsi="Courier New" w:cs="Courier New"/>
+        </w:rPr>
+        <w:t>alter</w:t>
+      </w:r>
+      <w:proofErr w:type="spellEnd"/>
+      <w:r>
+        <w:rPr>
+          <w:rFonts w:ascii="Courier New" w:hAnsi="Courier New" w:cs="Courier New"/>
+        </w:rPr>
+        <w:t xml:space="preserve"> </w:t>
+      </w:r>
+      <w:proofErr w:type="spellStart"/>
+      <w:r>
+        <w:rPr>
+          <w:rFonts w:ascii="Courier New" w:hAnsi="Courier New" w:cs="Courier New"/>
+        </w:rPr>
+        <w:t>table</w:t>
+      </w:r>
+      <w:proofErr w:type="spellEnd"/>
+      <w:r>
+        <w:rPr>
+          <w:rFonts w:ascii="Courier New" w:hAnsi="Courier New" w:cs="Courier New"/>
+        </w:rPr>
+        <w:t xml:space="preserve"> </w:t>
+      </w:r>
+      <w:r>
+        <w:rPr>
+          <w:rFonts w:ascii="Courier New" w:hAnsi="Courier New" w:cs="Courier New"/>
+        </w:rPr>
+        <w:t>nome da tabela</w:t>
+      </w:r>
+      <w:r>
+        <w:rPr>
+          <w:rFonts w:ascii="Courier New" w:hAnsi="Courier New" w:cs="Courier New"/>
+        </w:rPr>
+        <w:t xml:space="preserve"> </w:t>
+      </w:r>
+      <w:proofErr w:type="spellStart"/>
+      <w:r>
+        <w:rPr>
+          <w:rFonts w:ascii="Courier New" w:hAnsi="Courier New" w:cs="Courier New"/>
+        </w:rPr>
+        <w:t>modify</w:t>
+      </w:r>
+      <w:proofErr w:type="spellEnd"/>
+      <w:r>
+        <w:rPr>
+          <w:rFonts w:ascii="Courier New" w:hAnsi="Courier New" w:cs="Courier New"/>
+        </w:rPr>
+        <w:t xml:space="preserve"> </w:t>
+      </w:r>
+      <w:r>
+        <w:rPr>
+          <w:rFonts w:ascii="Courier New" w:hAnsi="Courier New" w:cs="Courier New"/>
+        </w:rPr>
+        <w:t>nome da coluna</w:t>
+      </w:r>
+      <w:r>
+        <w:rPr>
+          <w:rFonts w:ascii="Courier New" w:hAnsi="Courier New" w:cs="Courier New"/>
+        </w:rPr>
+        <w:t xml:space="preserve"> </w:t>
       </w:r>
       <w:bookmarkStart w:id="0" w:name="_GoBack"/>
       <w:bookmarkEnd w:id="0"/>
-    </w:p>
-    <w:p/>
-    <w:p>
-      <w:proofErr w:type="spellStart"/>
-      <w:r>
-        <w:t>select</w:t>
-      </w:r>
-      <w:proofErr w:type="spellEnd"/>
-      <w:r>
-        <w:t xml:space="preserve"> * </w:t>
-      </w:r>
-      <w:proofErr w:type="spellStart"/>
-      <w:r>
-        <w:t>from</w:t>
-      </w:r>
-      <w:proofErr w:type="spellEnd"/>
-      <w:r>
-        <w:t xml:space="preserve"> nome da tabela = mostra os cadastros</w:t>
-      </w:r>
-    </w:p>
-    <w:p/>
-    <w:p/>
+      <w:r>
+        <w:rPr>
+          <w:rFonts w:ascii="Courier New" w:hAnsi="Courier New" w:cs="Courier New"/>
+        </w:rPr>
+        <w:t>tipo</w:t>
+      </w:r>
+      <w:r>
+        <w:rPr>
+          <w:rFonts w:ascii="Courier New" w:hAnsi="Courier New" w:cs="Courier New"/>
+        </w:rPr>
+        <w:t xml:space="preserve"> </w:t>
+      </w:r>
+      <w:proofErr w:type="spellStart"/>
+      <w:r>
+        <w:rPr>
+          <w:rFonts w:ascii="Courier New" w:hAnsi="Courier New" w:cs="Courier New"/>
+        </w:rPr>
+        <w:t>not</w:t>
+      </w:r>
+      <w:proofErr w:type="spellEnd"/>
+      <w:r>
+        <w:rPr>
+          <w:rFonts w:ascii="Courier New" w:hAnsi="Courier New" w:cs="Courier New"/>
+        </w:rPr>
+        <w:t xml:space="preserve"> </w:t>
+      </w:r>
+      <w:proofErr w:type="spellStart"/>
+      <w:r>
+        <w:rPr>
+          <w:rFonts w:ascii="Courier New" w:hAnsi="Courier New" w:cs="Courier New"/>
+        </w:rPr>
+        <w:t>null</w:t>
+      </w:r>
+      <w:proofErr w:type="spellEnd"/>
+      <w:r>
+        <w:rPr>
+          <w:rFonts w:ascii="Courier New" w:hAnsi="Courier New" w:cs="Courier New"/>
+        </w:rPr>
+        <w:t>; = modifica o ti</w:t>
+      </w:r>
+      <w:r>
+        <w:rPr>
+          <w:rFonts w:ascii="Courier New" w:hAnsi="Courier New" w:cs="Courier New"/>
+        </w:rPr>
+        <w:t xml:space="preserve">po e o </w:t>
+      </w:r>
+      <w:proofErr w:type="spellStart"/>
+      <w:r>
+        <w:rPr>
+          <w:rFonts w:ascii="Courier New" w:hAnsi="Courier New" w:cs="Courier New"/>
+        </w:rPr>
+        <w:t>not</w:t>
+      </w:r>
+      <w:proofErr w:type="spellEnd"/>
+      <w:r>
+        <w:rPr>
+          <w:rFonts w:ascii="Courier New" w:hAnsi="Courier New" w:cs="Courier New"/>
+        </w:rPr>
+        <w:t xml:space="preserve"> </w:t>
+      </w:r>
+      <w:proofErr w:type="spellStart"/>
+      <w:r>
+        <w:rPr>
+          <w:rFonts w:ascii="Courier New" w:hAnsi="Courier New" w:cs="Courier New"/>
+        </w:rPr>
+        <w:t>null</w:t>
+      </w:r>
+      <w:proofErr w:type="spellEnd"/>
+    </w:p>
+    <w:p>
+      <w:pPr>
+        <w:rPr>
+          <w:rFonts w:ascii="Courier New" w:hAnsi="Courier New" w:cs="Courier New"/>
+        </w:rPr>
+      </w:pPr>
+      <w:r>
+        <w:rPr>
+          <w:rFonts w:ascii="Courier New" w:hAnsi="Courier New" w:cs="Courier New"/>
+        </w:rPr>
+        <w:t xml:space="preserve">o mesmo vale para = </w:t>
+      </w:r>
+      <w:proofErr w:type="spellStart"/>
+      <w:r>
+        <w:rPr>
+          <w:rFonts w:ascii="Courier New" w:hAnsi="Courier New" w:cs="Courier New"/>
+        </w:rPr>
+        <w:t>alter</w:t>
+      </w:r>
+      <w:proofErr w:type="spellEnd"/>
+      <w:r>
+        <w:rPr>
+          <w:rFonts w:ascii="Courier New" w:hAnsi="Courier New" w:cs="Courier New"/>
+        </w:rPr>
+        <w:t xml:space="preserve"> </w:t>
+      </w:r>
+      <w:proofErr w:type="spellStart"/>
+      <w:r>
+        <w:rPr>
+          <w:rFonts w:ascii="Courier New" w:hAnsi="Courier New" w:cs="Courier New"/>
+        </w:rPr>
+        <w:t>table</w:t>
+      </w:r>
+      <w:proofErr w:type="spellEnd"/>
+      <w:r>
+        <w:rPr>
+          <w:rFonts w:ascii="Courier New" w:hAnsi="Courier New" w:cs="Courier New"/>
+        </w:rPr>
+        <w:t xml:space="preserve"> carro </w:t>
+      </w:r>
+      <w:proofErr w:type="spellStart"/>
+      <w:r>
+        <w:rPr>
+          <w:rFonts w:ascii="Courier New" w:hAnsi="Courier New" w:cs="Courier New"/>
+        </w:rPr>
+        <w:t>change</w:t>
+      </w:r>
+      <w:proofErr w:type="spellEnd"/>
+      <w:r>
+        <w:rPr>
+          <w:rFonts w:ascii="Courier New" w:hAnsi="Courier New" w:cs="Courier New"/>
+        </w:rPr>
+        <w:t xml:space="preserve"> modelo </w:t>
+      </w:r>
+      <w:proofErr w:type="spellStart"/>
+      <w:r>
+        <w:rPr>
+          <w:rFonts w:ascii="Courier New" w:hAnsi="Courier New" w:cs="Courier New"/>
+        </w:rPr>
+        <w:t>nome_modelo</w:t>
+      </w:r>
+      <w:proofErr w:type="spellEnd"/>
+      <w:r>
+        <w:rPr>
+          <w:rFonts w:ascii="Courier New" w:hAnsi="Courier New" w:cs="Courier New"/>
+        </w:rPr>
+        <w:t xml:space="preserve"> </w:t>
+      </w:r>
+      <w:proofErr w:type="spellStart"/>
+      <w:proofErr w:type="gramStart"/>
+      <w:r>
+        <w:rPr>
+          <w:rFonts w:ascii="Courier New" w:hAnsi="Courier New" w:cs="Courier New"/>
+        </w:rPr>
+        <w:t>varchar</w:t>
+      </w:r>
+      <w:proofErr w:type="spellEnd"/>
+      <w:r>
+        <w:rPr>
+          <w:rFonts w:ascii="Courier New" w:hAnsi="Courier New" w:cs="Courier New"/>
+        </w:rPr>
+        <w:t>(</w:t>
+      </w:r>
+      <w:proofErr w:type="gramEnd"/>
+      <w:r>
+        <w:rPr>
+          <w:rFonts w:ascii="Courier New" w:hAnsi="Courier New" w:cs="Courier New"/>
+        </w:rPr>
+        <w:t xml:space="preserve">50) </w:t>
+      </w:r>
+      <w:proofErr w:type="spellStart"/>
+      <w:r>
+        <w:rPr>
+          <w:rFonts w:ascii="Courier New" w:hAnsi="Courier New" w:cs="Courier New"/>
+        </w:rPr>
+        <w:t>not</w:t>
+      </w:r>
+      <w:proofErr w:type="spellEnd"/>
+      <w:r>
+        <w:rPr>
+          <w:rFonts w:ascii="Courier New" w:hAnsi="Courier New" w:cs="Courier New"/>
+        </w:rPr>
+        <w:t xml:space="preserve"> </w:t>
+      </w:r>
+      <w:proofErr w:type="spellStart"/>
+      <w:r>
+        <w:rPr>
+          <w:rFonts w:ascii="Courier New" w:hAnsi="Courier New" w:cs="Courier New"/>
+        </w:rPr>
+        <w:t>null</w:t>
+      </w:r>
+      <w:proofErr w:type="spellEnd"/>
+      <w:r>
+        <w:rPr>
+          <w:rFonts w:ascii="Courier New" w:hAnsi="Courier New" w:cs="Courier New"/>
+        </w:rPr>
+        <w:t>;</w:t>
+      </w:r>
+    </w:p>
+    <w:p>
+      <w:pPr>
+        <w:rPr>
+          <w:rFonts w:ascii="Courier New" w:hAnsi="Courier New" w:cs="Courier New"/>
+        </w:rPr>
+      </w:pPr>
+    </w:p>
+    <w:p>
+      <w:pPr>
+        <w:rPr>
+          <w:rFonts w:ascii="Courier New" w:hAnsi="Courier New" w:cs="Courier New"/>
+        </w:rPr>
+      </w:pPr>
+    </w:p>
     <w:sectPr>
       <w:pgSz w:w="11906" w:h="16838" w:code="9"/>
       <w:pgMar w:top="1701" w:right="1134" w:bottom="1134" w:left="1701" w:header="709" w:footer="709" w:gutter="0"/>
@@ -1902,7 +2930,7 @@
 </file>
 
 <file path=customXml/itemProps1.xml><?xml version="1.0" encoding="utf-8"?>
-<ds:datastoreItem xmlns:ds="http://schemas.openxmlformats.org/officeDocument/2006/customXml" ds:itemID="{DFAB8796-B15A-4916-8893-B0A04263C681}">
+<ds:datastoreItem xmlns:ds="http://schemas.openxmlformats.org/officeDocument/2006/customXml" ds:itemID="{FF26588F-C8DD-4FBA-B5B6-B8ABB647817C}">
   <ds:schemaRefs>
     <ds:schemaRef ds:uri="http://schemas.openxmlformats.org/officeDocument/2006/bibliography"/>
   </ds:schemaRefs>

</xml_diff>

<commit_message>
Commit finalização do Database Escola arquivo final.
</commit_message>
<xml_diff>
--- a/Comandos mySql.docx
+++ b/Comandos mySql.docx
@@ -1258,209 +1258,369 @@
         </w:rPr>
         <w:t xml:space="preserve"> </w:t>
       </w:r>
+      <w:r>
+        <w:rPr>
+          <w:rFonts w:ascii="Courier New" w:hAnsi="Courier New" w:cs="Courier New"/>
+        </w:rPr>
+        <w:t>tipo</w:t>
+      </w:r>
+      <w:r>
+        <w:rPr>
+          <w:rFonts w:ascii="Courier New" w:hAnsi="Courier New" w:cs="Courier New"/>
+        </w:rPr>
+        <w:t xml:space="preserve"> </w:t>
+      </w:r>
+      <w:proofErr w:type="spellStart"/>
+      <w:r>
+        <w:rPr>
+          <w:rFonts w:ascii="Courier New" w:hAnsi="Courier New" w:cs="Courier New"/>
+        </w:rPr>
+        <w:t>not</w:t>
+      </w:r>
+      <w:proofErr w:type="spellEnd"/>
+      <w:r>
+        <w:rPr>
+          <w:rFonts w:ascii="Courier New" w:hAnsi="Courier New" w:cs="Courier New"/>
+        </w:rPr>
+        <w:t xml:space="preserve"> </w:t>
+      </w:r>
+      <w:proofErr w:type="spellStart"/>
+      <w:r>
+        <w:rPr>
+          <w:rFonts w:ascii="Courier New" w:hAnsi="Courier New" w:cs="Courier New"/>
+        </w:rPr>
+        <w:t>null</w:t>
+      </w:r>
+      <w:proofErr w:type="spellEnd"/>
+      <w:r>
+        <w:rPr>
+          <w:rFonts w:ascii="Courier New" w:hAnsi="Courier New" w:cs="Courier New"/>
+        </w:rPr>
+        <w:t>; = modifica o ti</w:t>
+      </w:r>
+      <w:r>
+        <w:rPr>
+          <w:rFonts w:ascii="Courier New" w:hAnsi="Courier New" w:cs="Courier New"/>
+        </w:rPr>
+        <w:t xml:space="preserve">po e o </w:t>
+      </w:r>
+      <w:proofErr w:type="spellStart"/>
+      <w:r>
+        <w:rPr>
+          <w:rFonts w:ascii="Courier New" w:hAnsi="Courier New" w:cs="Courier New"/>
+        </w:rPr>
+        <w:t>not</w:t>
+      </w:r>
+      <w:proofErr w:type="spellEnd"/>
+      <w:r>
+        <w:rPr>
+          <w:rFonts w:ascii="Courier New" w:hAnsi="Courier New" w:cs="Courier New"/>
+        </w:rPr>
+        <w:t xml:space="preserve"> </w:t>
+      </w:r>
+      <w:proofErr w:type="spellStart"/>
+      <w:r>
+        <w:rPr>
+          <w:rFonts w:ascii="Courier New" w:hAnsi="Courier New" w:cs="Courier New"/>
+        </w:rPr>
+        <w:t>null</w:t>
+      </w:r>
+      <w:proofErr w:type="spellEnd"/>
+    </w:p>
+    <w:p>
+      <w:pPr>
+        <w:rPr>
+          <w:rFonts w:ascii="Courier New" w:hAnsi="Courier New" w:cs="Courier New"/>
+        </w:rPr>
+      </w:pPr>
+      <w:r>
+        <w:rPr>
+          <w:rFonts w:ascii="Courier New" w:hAnsi="Courier New" w:cs="Courier New"/>
+        </w:rPr>
+        <w:t xml:space="preserve">o mesmo vale para = </w:t>
+      </w:r>
+      <w:proofErr w:type="spellStart"/>
+      <w:r>
+        <w:rPr>
+          <w:rFonts w:ascii="Courier New" w:hAnsi="Courier New" w:cs="Courier New"/>
+        </w:rPr>
+        <w:t>alter</w:t>
+      </w:r>
+      <w:proofErr w:type="spellEnd"/>
+      <w:r>
+        <w:rPr>
+          <w:rFonts w:ascii="Courier New" w:hAnsi="Courier New" w:cs="Courier New"/>
+        </w:rPr>
+        <w:t xml:space="preserve"> </w:t>
+      </w:r>
+      <w:proofErr w:type="spellStart"/>
+      <w:r>
+        <w:rPr>
+          <w:rFonts w:ascii="Courier New" w:hAnsi="Courier New" w:cs="Courier New"/>
+        </w:rPr>
+        <w:t>table</w:t>
+      </w:r>
+      <w:proofErr w:type="spellEnd"/>
+      <w:r>
+        <w:rPr>
+          <w:rFonts w:ascii="Courier New" w:hAnsi="Courier New" w:cs="Courier New"/>
+        </w:rPr>
+        <w:t xml:space="preserve"> carro </w:t>
+      </w:r>
+      <w:proofErr w:type="spellStart"/>
+      <w:r>
+        <w:rPr>
+          <w:rFonts w:ascii="Courier New" w:hAnsi="Courier New" w:cs="Courier New"/>
+        </w:rPr>
+        <w:t>change</w:t>
+      </w:r>
+      <w:proofErr w:type="spellEnd"/>
+      <w:r>
+        <w:rPr>
+          <w:rFonts w:ascii="Courier New" w:hAnsi="Courier New" w:cs="Courier New"/>
+        </w:rPr>
+        <w:t xml:space="preserve"> modelo </w:t>
+      </w:r>
+      <w:proofErr w:type="spellStart"/>
+      <w:r>
+        <w:rPr>
+          <w:rFonts w:ascii="Courier New" w:hAnsi="Courier New" w:cs="Courier New"/>
+        </w:rPr>
+        <w:t>nome_modelo</w:t>
+      </w:r>
+      <w:proofErr w:type="spellEnd"/>
+      <w:r>
+        <w:rPr>
+          <w:rFonts w:ascii="Courier New" w:hAnsi="Courier New" w:cs="Courier New"/>
+        </w:rPr>
+        <w:t xml:space="preserve"> </w:t>
+      </w:r>
+      <w:proofErr w:type="spellStart"/>
+      <w:proofErr w:type="gramStart"/>
+      <w:r>
+        <w:rPr>
+          <w:rFonts w:ascii="Courier New" w:hAnsi="Courier New" w:cs="Courier New"/>
+        </w:rPr>
+        <w:t>varchar</w:t>
+      </w:r>
+      <w:proofErr w:type="spellEnd"/>
+      <w:r>
+        <w:rPr>
+          <w:rFonts w:ascii="Courier New" w:hAnsi="Courier New" w:cs="Courier New"/>
+        </w:rPr>
+        <w:t>(</w:t>
+      </w:r>
+      <w:proofErr w:type="gramEnd"/>
+      <w:r>
+        <w:rPr>
+          <w:rFonts w:ascii="Courier New" w:hAnsi="Courier New" w:cs="Courier New"/>
+        </w:rPr>
+        <w:t xml:space="preserve">50) </w:t>
+      </w:r>
+      <w:proofErr w:type="spellStart"/>
+      <w:r>
+        <w:rPr>
+          <w:rFonts w:ascii="Courier New" w:hAnsi="Courier New" w:cs="Courier New"/>
+        </w:rPr>
+        <w:t>not</w:t>
+      </w:r>
+      <w:proofErr w:type="spellEnd"/>
+      <w:r>
+        <w:rPr>
+          <w:rFonts w:ascii="Courier New" w:hAnsi="Courier New" w:cs="Courier New"/>
+        </w:rPr>
+        <w:t xml:space="preserve"> </w:t>
+      </w:r>
+      <w:proofErr w:type="spellStart"/>
+      <w:r>
+        <w:rPr>
+          <w:rFonts w:ascii="Courier New" w:hAnsi="Courier New" w:cs="Courier New"/>
+        </w:rPr>
+        <w:t>null</w:t>
+      </w:r>
+      <w:proofErr w:type="spellEnd"/>
+      <w:r>
+        <w:rPr>
+          <w:rFonts w:ascii="Courier New" w:hAnsi="Courier New" w:cs="Courier New"/>
+        </w:rPr>
+        <w:t>;</w:t>
+      </w:r>
+    </w:p>
+    <w:p>
+      <w:pPr>
+        <w:rPr>
+          <w:rFonts w:ascii="Courier New" w:hAnsi="Courier New" w:cs="Courier New"/>
+        </w:rPr>
+      </w:pPr>
+    </w:p>
+    <w:p>
+      <w:pPr>
+        <w:rPr>
+          <w:rFonts w:ascii="Courier New" w:hAnsi="Courier New" w:cs="Courier New"/>
+        </w:rPr>
+      </w:pPr>
+      <w:proofErr w:type="spellStart"/>
+      <w:r>
+        <w:rPr>
+          <w:rFonts w:ascii="Courier New" w:hAnsi="Courier New" w:cs="Courier New"/>
+        </w:rPr>
+        <w:t>update</w:t>
+      </w:r>
+      <w:proofErr w:type="spellEnd"/>
+      <w:r>
+        <w:rPr>
+          <w:rFonts w:ascii="Courier New" w:hAnsi="Courier New" w:cs="Courier New"/>
+        </w:rPr>
+        <w:t xml:space="preserve"> nome da tabela set coluna </w:t>
+      </w:r>
+      <w:r>
+        <w:rPr>
+          <w:rFonts w:ascii="Courier New" w:hAnsi="Courier New" w:cs="Courier New"/>
+        </w:rPr>
+        <w:t>da tabela</w:t>
+      </w:r>
+      <w:r>
+        <w:rPr>
+          <w:rFonts w:ascii="Courier New" w:hAnsi="Courier New" w:cs="Courier New"/>
+        </w:rPr>
+        <w:t xml:space="preserve"> = '</w:t>
+      </w:r>
+      <w:r>
+        <w:rPr>
+          <w:rFonts w:ascii="Courier New" w:hAnsi="Courier New" w:cs="Courier New"/>
+        </w:rPr>
+        <w:t>coisa nova</w:t>
+      </w:r>
+      <w:r>
+        <w:rPr>
+          <w:rFonts w:ascii="Courier New" w:hAnsi="Courier New" w:cs="Courier New"/>
+        </w:rPr>
+        <w:t xml:space="preserve">' </w:t>
+      </w:r>
+      <w:proofErr w:type="spellStart"/>
+      <w:r>
+        <w:rPr>
+          <w:rFonts w:ascii="Courier New" w:hAnsi="Courier New" w:cs="Courier New"/>
+        </w:rPr>
+        <w:t>where</w:t>
+      </w:r>
+      <w:proofErr w:type="spellEnd"/>
+      <w:r>
+        <w:rPr>
+          <w:rFonts w:ascii="Courier New" w:hAnsi="Courier New" w:cs="Courier New"/>
+        </w:rPr>
+        <w:t xml:space="preserve"> </w:t>
+      </w:r>
+      <w:r>
+        <w:rPr>
+          <w:rFonts w:ascii="Courier New" w:hAnsi="Courier New" w:cs="Courier New"/>
+        </w:rPr>
+        <w:t>coluna</w:t>
+      </w:r>
+      <w:r>
+        <w:rPr>
+          <w:rFonts w:ascii="Courier New" w:hAnsi="Courier New" w:cs="Courier New"/>
+        </w:rPr>
+        <w:t xml:space="preserve"> = </w:t>
+      </w:r>
+      <w:r>
+        <w:rPr>
+          <w:rFonts w:ascii="Courier New" w:hAnsi="Courier New" w:cs="Courier New"/>
+        </w:rPr>
+        <w:t>id da coluna</w:t>
+      </w:r>
+      <w:r>
+        <w:rPr>
+          <w:rFonts w:ascii="Courier New" w:hAnsi="Courier New" w:cs="Courier New"/>
+        </w:rPr>
+        <w:t>;</w:t>
+      </w:r>
+      <w:r>
+        <w:rPr>
+          <w:rFonts w:ascii="Courier New" w:hAnsi="Courier New" w:cs="Courier New"/>
+        </w:rPr>
+        <w:t xml:space="preserve"> = muda informações das colunas</w:t>
+      </w:r>
+    </w:p>
+    <w:p>
+      <w:pPr>
+        <w:rPr>
+          <w:rFonts w:ascii="Courier New" w:hAnsi="Courier New" w:cs="Courier New"/>
+        </w:rPr>
+      </w:pPr>
+    </w:p>
+    <w:p>
+      <w:pPr>
+        <w:rPr>
+          <w:rFonts w:ascii="Courier New" w:hAnsi="Courier New" w:cs="Courier New"/>
+        </w:rPr>
+      </w:pPr>
+      <w:r>
+        <w:rPr>
+          <w:rFonts w:ascii="Courier New" w:hAnsi="Courier New" w:cs="Courier New"/>
+        </w:rPr>
+        <w:t xml:space="preserve">delete </w:t>
+      </w:r>
+      <w:proofErr w:type="spellStart"/>
+      <w:r>
+        <w:rPr>
+          <w:rFonts w:ascii="Courier New" w:hAnsi="Courier New" w:cs="Courier New"/>
+        </w:rPr>
+        <w:t>from</w:t>
+      </w:r>
+      <w:proofErr w:type="spellEnd"/>
+      <w:r>
+        <w:rPr>
+          <w:rFonts w:ascii="Courier New" w:hAnsi="Courier New" w:cs="Courier New"/>
+        </w:rPr>
+        <w:t xml:space="preserve"> </w:t>
+      </w:r>
+      <w:r>
+        <w:rPr>
+          <w:rFonts w:ascii="Courier New" w:hAnsi="Courier New" w:cs="Courier New"/>
+        </w:rPr>
+        <w:t>tabela</w:t>
+      </w:r>
+      <w:r>
+        <w:rPr>
+          <w:rFonts w:ascii="Courier New" w:hAnsi="Courier New" w:cs="Courier New"/>
+        </w:rPr>
+        <w:t xml:space="preserve"> </w:t>
+      </w:r>
+      <w:proofErr w:type="spellStart"/>
+      <w:r>
+        <w:rPr>
+          <w:rFonts w:ascii="Courier New" w:hAnsi="Courier New" w:cs="Courier New"/>
+        </w:rPr>
+        <w:t>where</w:t>
+      </w:r>
+      <w:proofErr w:type="spellEnd"/>
+      <w:r>
+        <w:rPr>
+          <w:rFonts w:ascii="Courier New" w:hAnsi="Courier New" w:cs="Courier New"/>
+        </w:rPr>
+        <w:t xml:space="preserve"> </w:t>
+      </w:r>
+      <w:r>
+        <w:rPr>
+          <w:rFonts w:ascii="Courier New" w:hAnsi="Courier New" w:cs="Courier New"/>
+        </w:rPr>
+        <w:t>coluna</w:t>
+      </w:r>
+      <w:r>
+        <w:rPr>
+          <w:rFonts w:ascii="Courier New" w:hAnsi="Courier New" w:cs="Courier New"/>
+        </w:rPr>
+        <w:t xml:space="preserve"> = </w:t>
+      </w:r>
+      <w:r>
+        <w:rPr>
+          <w:rFonts w:ascii="Courier New" w:hAnsi="Courier New" w:cs="Courier New"/>
+        </w:rPr>
+        <w:t>identificador</w:t>
+      </w:r>
       <w:bookmarkStart w:id="0" w:name="_GoBack"/>
       <w:bookmarkEnd w:id="0"/>
-      <w:r>
-        <w:rPr>
-          <w:rFonts w:ascii="Courier New" w:hAnsi="Courier New" w:cs="Courier New"/>
-        </w:rPr>
-        <w:t>tipo</w:t>
-      </w:r>
-      <w:r>
-        <w:rPr>
-          <w:rFonts w:ascii="Courier New" w:hAnsi="Courier New" w:cs="Courier New"/>
-        </w:rPr>
-        <w:t xml:space="preserve"> </w:t>
-      </w:r>
-      <w:proofErr w:type="spellStart"/>
-      <w:r>
-        <w:rPr>
-          <w:rFonts w:ascii="Courier New" w:hAnsi="Courier New" w:cs="Courier New"/>
-        </w:rPr>
-        <w:t>not</w:t>
-      </w:r>
-      <w:proofErr w:type="spellEnd"/>
-      <w:r>
-        <w:rPr>
-          <w:rFonts w:ascii="Courier New" w:hAnsi="Courier New" w:cs="Courier New"/>
-        </w:rPr>
-        <w:t xml:space="preserve"> </w:t>
-      </w:r>
-      <w:proofErr w:type="spellStart"/>
-      <w:r>
-        <w:rPr>
-          <w:rFonts w:ascii="Courier New" w:hAnsi="Courier New" w:cs="Courier New"/>
-        </w:rPr>
-        <w:t>null</w:t>
-      </w:r>
-      <w:proofErr w:type="spellEnd"/>
-      <w:r>
-        <w:rPr>
-          <w:rFonts w:ascii="Courier New" w:hAnsi="Courier New" w:cs="Courier New"/>
-        </w:rPr>
-        <w:t>; = modifica o ti</w:t>
-      </w:r>
-      <w:r>
-        <w:rPr>
-          <w:rFonts w:ascii="Courier New" w:hAnsi="Courier New" w:cs="Courier New"/>
-        </w:rPr>
-        <w:t xml:space="preserve">po e o </w:t>
-      </w:r>
-      <w:proofErr w:type="spellStart"/>
-      <w:r>
-        <w:rPr>
-          <w:rFonts w:ascii="Courier New" w:hAnsi="Courier New" w:cs="Courier New"/>
-        </w:rPr>
-        <w:t>not</w:t>
-      </w:r>
-      <w:proofErr w:type="spellEnd"/>
-      <w:r>
-        <w:rPr>
-          <w:rFonts w:ascii="Courier New" w:hAnsi="Courier New" w:cs="Courier New"/>
-        </w:rPr>
-        <w:t xml:space="preserve"> </w:t>
-      </w:r>
-      <w:proofErr w:type="spellStart"/>
-      <w:r>
-        <w:rPr>
-          <w:rFonts w:ascii="Courier New" w:hAnsi="Courier New" w:cs="Courier New"/>
-        </w:rPr>
-        <w:t>null</w:t>
-      </w:r>
-      <w:proofErr w:type="spellEnd"/>
-    </w:p>
-    <w:p>
-      <w:pPr>
-        <w:rPr>
-          <w:rFonts w:ascii="Courier New" w:hAnsi="Courier New" w:cs="Courier New"/>
-        </w:rPr>
-      </w:pPr>
-      <w:r>
-        <w:rPr>
-          <w:rFonts w:ascii="Courier New" w:hAnsi="Courier New" w:cs="Courier New"/>
-        </w:rPr>
-        <w:t xml:space="preserve">o mesmo vale para = </w:t>
-      </w:r>
-      <w:proofErr w:type="spellStart"/>
-      <w:r>
-        <w:rPr>
-          <w:rFonts w:ascii="Courier New" w:hAnsi="Courier New" w:cs="Courier New"/>
-        </w:rPr>
-        <w:t>alter</w:t>
-      </w:r>
-      <w:proofErr w:type="spellEnd"/>
-      <w:r>
-        <w:rPr>
-          <w:rFonts w:ascii="Courier New" w:hAnsi="Courier New" w:cs="Courier New"/>
-        </w:rPr>
-        <w:t xml:space="preserve"> </w:t>
-      </w:r>
-      <w:proofErr w:type="spellStart"/>
-      <w:r>
-        <w:rPr>
-          <w:rFonts w:ascii="Courier New" w:hAnsi="Courier New" w:cs="Courier New"/>
-        </w:rPr>
-        <w:t>table</w:t>
-      </w:r>
-      <w:proofErr w:type="spellEnd"/>
-      <w:r>
-        <w:rPr>
-          <w:rFonts w:ascii="Courier New" w:hAnsi="Courier New" w:cs="Courier New"/>
-        </w:rPr>
-        <w:t xml:space="preserve"> carro </w:t>
-      </w:r>
-      <w:proofErr w:type="spellStart"/>
-      <w:r>
-        <w:rPr>
-          <w:rFonts w:ascii="Courier New" w:hAnsi="Courier New" w:cs="Courier New"/>
-        </w:rPr>
-        <w:t>change</w:t>
-      </w:r>
-      <w:proofErr w:type="spellEnd"/>
-      <w:r>
-        <w:rPr>
-          <w:rFonts w:ascii="Courier New" w:hAnsi="Courier New" w:cs="Courier New"/>
-        </w:rPr>
-        <w:t xml:space="preserve"> modelo </w:t>
-      </w:r>
-      <w:proofErr w:type="spellStart"/>
-      <w:r>
-        <w:rPr>
-          <w:rFonts w:ascii="Courier New" w:hAnsi="Courier New" w:cs="Courier New"/>
-        </w:rPr>
-        <w:t>nome_modelo</w:t>
-      </w:r>
-      <w:proofErr w:type="spellEnd"/>
-      <w:r>
-        <w:rPr>
-          <w:rFonts w:ascii="Courier New" w:hAnsi="Courier New" w:cs="Courier New"/>
-        </w:rPr>
-        <w:t xml:space="preserve"> </w:t>
-      </w:r>
-      <w:proofErr w:type="spellStart"/>
-      <w:proofErr w:type="gramStart"/>
-      <w:r>
-        <w:rPr>
-          <w:rFonts w:ascii="Courier New" w:hAnsi="Courier New" w:cs="Courier New"/>
-        </w:rPr>
-        <w:t>varchar</w:t>
-      </w:r>
-      <w:proofErr w:type="spellEnd"/>
-      <w:r>
-        <w:rPr>
-          <w:rFonts w:ascii="Courier New" w:hAnsi="Courier New" w:cs="Courier New"/>
-        </w:rPr>
-        <w:t>(</w:t>
-      </w:r>
-      <w:proofErr w:type="gramEnd"/>
-      <w:r>
-        <w:rPr>
-          <w:rFonts w:ascii="Courier New" w:hAnsi="Courier New" w:cs="Courier New"/>
-        </w:rPr>
-        <w:t xml:space="preserve">50) </w:t>
-      </w:r>
-      <w:proofErr w:type="spellStart"/>
-      <w:r>
-        <w:rPr>
-          <w:rFonts w:ascii="Courier New" w:hAnsi="Courier New" w:cs="Courier New"/>
-        </w:rPr>
-        <w:t>not</w:t>
-      </w:r>
-      <w:proofErr w:type="spellEnd"/>
-      <w:r>
-        <w:rPr>
-          <w:rFonts w:ascii="Courier New" w:hAnsi="Courier New" w:cs="Courier New"/>
-        </w:rPr>
-        <w:t xml:space="preserve"> </w:t>
-      </w:r>
-      <w:proofErr w:type="spellStart"/>
-      <w:r>
-        <w:rPr>
-          <w:rFonts w:ascii="Courier New" w:hAnsi="Courier New" w:cs="Courier New"/>
-        </w:rPr>
-        <w:t>null</w:t>
-      </w:r>
-      <w:proofErr w:type="spellEnd"/>
-      <w:r>
-        <w:rPr>
-          <w:rFonts w:ascii="Courier New" w:hAnsi="Courier New" w:cs="Courier New"/>
-        </w:rPr>
-        <w:t>;</w:t>
-      </w:r>
-    </w:p>
-    <w:p>
-      <w:pPr>
-        <w:rPr>
-          <w:rFonts w:ascii="Courier New" w:hAnsi="Courier New" w:cs="Courier New"/>
-        </w:rPr>
-      </w:pPr>
-    </w:p>
-    <w:p>
-      <w:pPr>
-        <w:rPr>
-          <w:rFonts w:ascii="Courier New" w:hAnsi="Courier New" w:cs="Courier New"/>
-        </w:rPr>
-      </w:pPr>
     </w:p>
     <w:sectPr>
       <w:pgSz w:w="11906" w:h="16838" w:code="9"/>
@@ -2930,7 +3090,7 @@
 </file>
 
 <file path=customXml/itemProps1.xml><?xml version="1.0" encoding="utf-8"?>
-<ds:datastoreItem xmlns:ds="http://schemas.openxmlformats.org/officeDocument/2006/customXml" ds:itemID="{FF26588F-C8DD-4FBA-B5B6-B8ABB647817C}">
+<ds:datastoreItem xmlns:ds="http://schemas.openxmlformats.org/officeDocument/2006/customXml" ds:itemID="{ED4AF2E1-0C97-4CFE-A488-55813FAB50E8}">
   <ds:schemaRefs>
     <ds:schemaRef ds:uri="http://schemas.openxmlformats.org/officeDocument/2006/bibliography"/>
   </ds:schemaRefs>

</xml_diff>

<commit_message>
Commit da correção dos exercícios sobre o database escola
</commit_message>
<xml_diff>
--- a/Comandos mySql.docx
+++ b/Comandos mySql.docx
@@ -1005,19 +1005,7 @@
         <w:rPr>
           <w:rFonts w:ascii="Courier New" w:hAnsi="Courier New" w:cs="Courier New"/>
         </w:rPr>
-        <w:t xml:space="preserve"> = </w:t>
-      </w:r>
-      <w:r>
-        <w:rPr>
-          <w:rFonts w:ascii="Courier New" w:hAnsi="Courier New" w:cs="Courier New"/>
-        </w:rPr>
-        <w:t>exibe das colunas matricula e nome da tabela aluno</w:t>
-      </w:r>
-      <w:r>
-        <w:rPr>
-          <w:rFonts w:ascii="Courier New" w:hAnsi="Courier New" w:cs="Courier New"/>
-        </w:rPr>
-        <w:t xml:space="preserve"> por ordem alfabética da coluna nome</w:t>
+        <w:t xml:space="preserve"> = exibe das colunas matricula e nome da tabela aluno por ordem alfabética da coluna nome</w:t>
       </w:r>
     </w:p>
     <w:p>
@@ -1702,7 +1690,6 @@
       <w:pPr>
         <w:rPr>
           <w:rFonts w:ascii="Courier New" w:hAnsi="Courier New" w:cs="Courier New"/>
-          <w:lang w:val="en-US"/>
         </w:rPr>
       </w:pPr>
       <w:r>
@@ -1758,75 +1745,79 @@
           <w:rFonts w:ascii="Courier New" w:hAnsi="Courier New" w:cs="Courier New"/>
           <w:lang w:val="en-US"/>
         </w:rPr>
-        <w:t xml:space="preserve"> 3007</w:t>
-      </w:r>
-      <w:r>
-        <w:rPr>
-          <w:rFonts w:ascii="Courier New" w:hAnsi="Courier New" w:cs="Courier New"/>
-          <w:lang w:val="en-US"/>
-        </w:rPr>
-        <w:t xml:space="preserve"> </w:t>
-      </w:r>
-      <w:proofErr w:type="spellStart"/>
+        <w:t xml:space="preserve"> </w:t>
+      </w:r>
+      <w:r>
+        <w:rPr>
+          <w:rFonts w:ascii="Courier New" w:hAnsi="Courier New" w:cs="Courier New"/>
+        </w:rPr>
+        <w:t xml:space="preserve">3007 </w:t>
+      </w:r>
       <w:r>
         <w:rPr>
           <w:rFonts w:ascii="Courier New" w:hAnsi="Courier New" w:cs="Courier New"/>
           <w:b/>
-          <w:lang w:val="en-US"/>
         </w:rPr>
         <w:t>ou</w:t>
       </w:r>
-      <w:proofErr w:type="spellEnd"/>
-      <w:r>
-        <w:rPr>
-          <w:rFonts w:ascii="Courier New" w:hAnsi="Courier New" w:cs="Courier New"/>
-          <w:lang w:val="en-US"/>
-        </w:rPr>
-        <w:t xml:space="preserve"> </w:t>
-      </w:r>
-      <w:r>
-        <w:rPr>
-          <w:rFonts w:ascii="Courier New" w:hAnsi="Courier New" w:cs="Courier New"/>
-          <w:lang w:val="en-US"/>
-        </w:rPr>
-        <w:t xml:space="preserve">select * from </w:t>
-      </w:r>
-      <w:proofErr w:type="spellStart"/>
-      <w:r>
-        <w:rPr>
-          <w:rFonts w:ascii="Courier New" w:hAnsi="Courier New" w:cs="Courier New"/>
-          <w:lang w:val="en-US"/>
-        </w:rPr>
-        <w:t>aluno</w:t>
-      </w:r>
-      <w:proofErr w:type="spellEnd"/>
-      <w:r>
-        <w:rPr>
-          <w:rFonts w:ascii="Courier New" w:hAnsi="Courier New" w:cs="Courier New"/>
-          <w:lang w:val="en-US"/>
-        </w:rPr>
-        <w:t xml:space="preserve"> where matricula </w:t>
-      </w:r>
-      <w:r>
-        <w:rPr>
-          <w:rFonts w:ascii="Courier New" w:hAnsi="Courier New" w:cs="Courier New"/>
-          <w:highlight w:val="yellow"/>
-          <w:lang w:val="en-US"/>
-        </w:rPr>
-        <w:t>&lt;</w:t>
-      </w:r>
-      <w:r>
-        <w:rPr>
-          <w:rFonts w:ascii="Courier New" w:hAnsi="Courier New" w:cs="Courier New"/>
-          <w:highlight w:val="yellow"/>
-          <w:lang w:val="en-US"/>
-        </w:rPr>
-        <w:t>&gt;</w:t>
-      </w:r>
-      <w:r>
-        <w:rPr>
-          <w:rFonts w:ascii="Courier New" w:hAnsi="Courier New" w:cs="Courier New"/>
-          <w:lang w:val="en-US"/>
+      <w:r>
+        <w:rPr>
+          <w:rFonts w:ascii="Courier New" w:hAnsi="Courier New" w:cs="Courier New"/>
+        </w:rPr>
+        <w:t xml:space="preserve"> </w:t>
+      </w:r>
+      <w:proofErr w:type="spellStart"/>
+      <w:r>
+        <w:rPr>
+          <w:rFonts w:ascii="Courier New" w:hAnsi="Courier New" w:cs="Courier New"/>
+        </w:rPr>
+        <w:t>select</w:t>
+      </w:r>
+      <w:proofErr w:type="spellEnd"/>
+      <w:r>
+        <w:rPr>
+          <w:rFonts w:ascii="Courier New" w:hAnsi="Courier New" w:cs="Courier New"/>
+        </w:rPr>
+        <w:t xml:space="preserve"> * </w:t>
+      </w:r>
+      <w:proofErr w:type="spellStart"/>
+      <w:r>
+        <w:rPr>
+          <w:rFonts w:ascii="Courier New" w:hAnsi="Courier New" w:cs="Courier New"/>
+        </w:rPr>
+        <w:t>from</w:t>
+      </w:r>
+      <w:proofErr w:type="spellEnd"/>
+      <w:r>
+        <w:rPr>
+          <w:rFonts w:ascii="Courier New" w:hAnsi="Courier New" w:cs="Courier New"/>
+        </w:rPr>
+        <w:t xml:space="preserve"> aluno </w:t>
+      </w:r>
+      <w:proofErr w:type="spellStart"/>
+      <w:r>
+        <w:rPr>
+          <w:rFonts w:ascii="Courier New" w:hAnsi="Courier New" w:cs="Courier New"/>
+        </w:rPr>
+        <w:t>where</w:t>
+      </w:r>
+      <w:proofErr w:type="spellEnd"/>
+      <w:r>
+        <w:rPr>
+          <w:rFonts w:ascii="Courier New" w:hAnsi="Courier New" w:cs="Courier New"/>
+        </w:rPr>
+        <w:t xml:space="preserve"> matricula </w:t>
+      </w:r>
+      <w:r>
+        <w:rPr>
+          <w:rFonts w:ascii="Courier New" w:hAnsi="Courier New" w:cs="Courier New"/>
+          <w:highlight w:val="yellow"/>
+        </w:rPr>
+        <w:t>&lt;&gt;</w:t>
+      </w:r>
+      <w:r>
+        <w:rPr>
+          <w:rFonts w:ascii="Courier New" w:hAnsi="Courier New" w:cs="Courier New"/>
         </w:rPr>
         <w:t xml:space="preserve"> 3007;</w:t>
       </w:r>
@@ -1931,15 +1922,19 @@
         <w:rPr>
           <w:rFonts w:ascii="Courier New" w:hAnsi="Courier New" w:cs="Courier New"/>
           <w:b/>
-        </w:rPr>
-      </w:pPr>
+          <w:lang w:val="en-US"/>
+        </w:rPr>
+      </w:pPr>
+      <w:proofErr w:type="spellStart"/>
       <w:r>
         <w:rPr>
           <w:rFonts w:ascii="Courier New" w:hAnsi="Courier New" w:cs="Courier New"/>
           <w:b/>
+          <w:lang w:val="en-US"/>
         </w:rPr>
         <w:t>ou</w:t>
       </w:r>
+      <w:proofErr w:type="spellEnd"/>
     </w:p>
     <w:p>
       <w:pPr>
@@ -2465,49 +2460,13 @@
         <w:rPr>
           <w:rFonts w:ascii="Courier New" w:hAnsi="Courier New" w:cs="Courier New"/>
         </w:rPr>
-        <w:t xml:space="preserve">seleciona </w:t>
-      </w:r>
-      <w:r>
-        <w:rPr>
-          <w:rFonts w:ascii="Courier New" w:hAnsi="Courier New" w:cs="Courier New"/>
-        </w:rPr>
-        <w:t>os n</w:t>
-      </w:r>
-      <w:r>
-        <w:rPr>
-          <w:rFonts w:ascii="Courier New" w:hAnsi="Courier New" w:cs="Courier New"/>
-        </w:rPr>
-        <w:t>omes</w:t>
-      </w:r>
-      <w:r>
-        <w:rPr>
-          <w:rFonts w:ascii="Courier New" w:hAnsi="Courier New" w:cs="Courier New"/>
-        </w:rPr>
-        <w:t xml:space="preserve"> que </w:t>
-      </w:r>
-      <w:r>
-        <w:rPr>
-          <w:rFonts w:ascii="Courier New" w:hAnsi="Courier New" w:cs="Courier New"/>
-        </w:rPr>
-        <w:t>terminam</w:t>
-      </w:r>
-      <w:r>
-        <w:rPr>
-          <w:rFonts w:ascii="Courier New" w:hAnsi="Courier New" w:cs="Courier New"/>
-        </w:rPr>
-        <w:t xml:space="preserve"> com </w:t>
-      </w:r>
-      <w:r>
-        <w:rPr>
-          <w:rFonts w:ascii="Courier New" w:hAnsi="Courier New" w:cs="Courier New"/>
-        </w:rPr>
-        <w:t>e</w:t>
-      </w:r>
-      <w:r>
-        <w:rPr>
-          <w:rFonts w:ascii="Courier New" w:hAnsi="Courier New" w:cs="Courier New"/>
-        </w:rPr>
-        <w:t xml:space="preserve"> (% é o coringa)</w:t>
+        <w:t>seleciona os n</w:t>
+      </w:r>
+      <w:r>
+        <w:rPr>
+          <w:rFonts w:ascii="Courier New" w:hAnsi="Courier New" w:cs="Courier New"/>
+        </w:rPr>
+        <w:t>omes que terminam com e (% é o coringa)</w:t>
       </w:r>
     </w:p>
     <w:p>
@@ -2679,53 +2638,68 @@
       <w:pPr>
         <w:rPr>
           <w:rFonts w:ascii="Courier New" w:hAnsi="Courier New" w:cs="Courier New"/>
-          <w:lang w:val="en-US"/>
-        </w:rPr>
-      </w:pPr>
-      <w:r>
-        <w:rPr>
-          <w:rFonts w:ascii="Courier New" w:hAnsi="Courier New" w:cs="Courier New"/>
-          <w:lang w:val="en-US"/>
-        </w:rPr>
-        <w:t xml:space="preserve">select * from </w:t>
-      </w:r>
-      <w:proofErr w:type="spellStart"/>
-      <w:r>
-        <w:rPr>
-          <w:rFonts w:ascii="Courier New" w:hAnsi="Courier New" w:cs="Courier New"/>
-          <w:lang w:val="en-US"/>
-        </w:rPr>
-        <w:t>aluno</w:t>
-      </w:r>
-      <w:proofErr w:type="spellEnd"/>
-      <w:r>
-        <w:rPr>
-          <w:rFonts w:ascii="Courier New" w:hAnsi="Courier New" w:cs="Courier New"/>
-          <w:lang w:val="en-US"/>
-        </w:rPr>
-        <w:t xml:space="preserve"> where </w:t>
-      </w:r>
-      <w:proofErr w:type="spellStart"/>
-      <w:r>
-        <w:rPr>
-          <w:rFonts w:ascii="Courier New" w:hAnsi="Courier New" w:cs="Courier New"/>
-          <w:lang w:val="en-US"/>
-        </w:rPr>
-        <w:t>nome</w:t>
-      </w:r>
-      <w:proofErr w:type="spellEnd"/>
-      <w:r>
-        <w:rPr>
-          <w:rFonts w:ascii="Courier New" w:hAnsi="Courier New" w:cs="Courier New"/>
-          <w:lang w:val="en-US"/>
-        </w:rPr>
-        <w:t xml:space="preserve"> like </w:t>
-      </w:r>
-      <w:r>
-        <w:rPr>
-          <w:rFonts w:ascii="Courier New" w:hAnsi="Courier New" w:cs="Courier New"/>
-          <w:highlight w:val="yellow"/>
-          <w:lang w:val="en-US"/>
+        </w:rPr>
+      </w:pPr>
+      <w:proofErr w:type="spellStart"/>
+      <w:r>
+        <w:rPr>
+          <w:rFonts w:ascii="Courier New" w:hAnsi="Courier New" w:cs="Courier New"/>
+        </w:rPr>
+        <w:t>select</w:t>
+      </w:r>
+      <w:proofErr w:type="spellEnd"/>
+      <w:r>
+        <w:rPr>
+          <w:rFonts w:ascii="Courier New" w:hAnsi="Courier New" w:cs="Courier New"/>
+        </w:rPr>
+        <w:t xml:space="preserve"> * </w:t>
+      </w:r>
+      <w:proofErr w:type="spellStart"/>
+      <w:r>
+        <w:rPr>
+          <w:rFonts w:ascii="Courier New" w:hAnsi="Courier New" w:cs="Courier New"/>
+        </w:rPr>
+        <w:t>from</w:t>
+      </w:r>
+      <w:proofErr w:type="spellEnd"/>
+      <w:r>
+        <w:rPr>
+          <w:rFonts w:ascii="Courier New" w:hAnsi="Courier New" w:cs="Courier New"/>
+        </w:rPr>
+        <w:t xml:space="preserve"> aluno </w:t>
+      </w:r>
+      <w:proofErr w:type="spellStart"/>
+      <w:r>
+        <w:rPr>
+          <w:rFonts w:ascii="Courier New" w:hAnsi="Courier New" w:cs="Courier New"/>
+        </w:rPr>
+        <w:t>where</w:t>
+      </w:r>
+      <w:proofErr w:type="spellEnd"/>
+      <w:r>
+        <w:rPr>
+          <w:rFonts w:ascii="Courier New" w:hAnsi="Courier New" w:cs="Courier New"/>
+        </w:rPr>
+        <w:t xml:space="preserve"> nome </w:t>
+      </w:r>
+      <w:proofErr w:type="spellStart"/>
+      <w:r>
+        <w:rPr>
+          <w:rFonts w:ascii="Courier New" w:hAnsi="Courier New" w:cs="Courier New"/>
+        </w:rPr>
+        <w:t>like</w:t>
+      </w:r>
+      <w:proofErr w:type="spellEnd"/>
+      <w:r>
+        <w:rPr>
+          <w:rFonts w:ascii="Courier New" w:hAnsi="Courier New" w:cs="Courier New"/>
+        </w:rPr>
+        <w:t xml:space="preserve"> </w:t>
+      </w:r>
+      <w:r>
+        <w:rPr>
+          <w:rFonts w:ascii="Courier New" w:hAnsi="Courier New" w:cs="Courier New"/>
+          <w:highlight w:val="yellow"/>
         </w:rPr>
         <w:t>'%Mouse</w:t>
       </w:r>
@@ -2734,21 +2708,18 @@
         <w:rPr>
           <w:rFonts w:ascii="Courier New" w:hAnsi="Courier New" w:cs="Courier New"/>
           <w:highlight w:val="yellow"/>
-          <w:lang w:val="en-US"/>
         </w:rPr>
         <w:t>'</w:t>
       </w:r>
       <w:r>
         <w:rPr>
           <w:rFonts w:ascii="Courier New" w:hAnsi="Courier New" w:cs="Courier New"/>
-          <w:lang w:val="en-US"/>
         </w:rPr>
         <w:t>;</w:t>
       </w:r>
       <w:r>
         <w:rPr>
           <w:rFonts w:ascii="Courier New" w:hAnsi="Courier New" w:cs="Courier New"/>
-          <w:lang w:val="en-US"/>
         </w:rPr>
         <w:t>=</w:t>
       </w:r>
@@ -2756,158 +2727,84 @@
       <w:r>
         <w:rPr>
           <w:rFonts w:ascii="Courier New" w:hAnsi="Courier New" w:cs="Courier New"/>
-          <w:lang w:val="en-US"/>
-        </w:rPr>
-        <w:t xml:space="preserve"> </w:t>
-      </w:r>
-      <w:proofErr w:type="spellStart"/>
-      <w:r>
-        <w:rPr>
-          <w:rFonts w:ascii="Courier New" w:hAnsi="Courier New" w:cs="Courier New"/>
-          <w:lang w:val="en-US"/>
-        </w:rPr>
-        <w:t>quem</w:t>
-      </w:r>
-      <w:proofErr w:type="spellEnd"/>
-      <w:r>
-        <w:rPr>
-          <w:rFonts w:ascii="Courier New" w:hAnsi="Courier New" w:cs="Courier New"/>
-          <w:lang w:val="en-US"/>
-        </w:rPr>
-        <w:t xml:space="preserve"> </w:t>
-      </w:r>
-      <w:proofErr w:type="spellStart"/>
-      <w:r>
-        <w:rPr>
-          <w:rFonts w:ascii="Courier New" w:hAnsi="Courier New" w:cs="Courier New"/>
-          <w:lang w:val="en-US"/>
-        </w:rPr>
-        <w:t>termina</w:t>
-      </w:r>
-      <w:proofErr w:type="spellEnd"/>
-      <w:r>
-        <w:rPr>
-          <w:rFonts w:ascii="Courier New" w:hAnsi="Courier New" w:cs="Courier New"/>
-          <w:lang w:val="en-US"/>
-        </w:rPr>
-        <w:t xml:space="preserve"> com mouse</w:t>
-      </w:r>
-    </w:p>
-    <w:p>
-      <w:pPr>
-        <w:rPr>
-          <w:rFonts w:ascii="Courier New" w:hAnsi="Courier New" w:cs="Courier New"/>
-          <w:lang w:val="en-US"/>
-        </w:rPr>
-      </w:pPr>
-      <w:r>
-        <w:rPr>
-          <w:rFonts w:ascii="Courier New" w:hAnsi="Courier New" w:cs="Courier New"/>
-          <w:lang w:val="en-US"/>
-        </w:rPr>
-        <w:t xml:space="preserve">select * from </w:t>
-      </w:r>
-      <w:proofErr w:type="spellStart"/>
-      <w:r>
-        <w:rPr>
-          <w:rFonts w:ascii="Courier New" w:hAnsi="Courier New" w:cs="Courier New"/>
-          <w:lang w:val="en-US"/>
-        </w:rPr>
-        <w:t>aluno</w:t>
-      </w:r>
-      <w:proofErr w:type="spellEnd"/>
-      <w:r>
-        <w:rPr>
-          <w:rFonts w:ascii="Courier New" w:hAnsi="Courier New" w:cs="Courier New"/>
-          <w:lang w:val="en-US"/>
-        </w:rPr>
-        <w:t xml:space="preserve"> where </w:t>
-      </w:r>
-      <w:proofErr w:type="spellStart"/>
-      <w:r>
-        <w:rPr>
-          <w:rFonts w:ascii="Courier New" w:hAnsi="Courier New" w:cs="Courier New"/>
-          <w:lang w:val="en-US"/>
-        </w:rPr>
-        <w:t>nome</w:t>
-      </w:r>
-      <w:proofErr w:type="spellEnd"/>
-      <w:r>
-        <w:rPr>
-          <w:rFonts w:ascii="Courier New" w:hAnsi="Courier New" w:cs="Courier New"/>
-          <w:lang w:val="en-US"/>
-        </w:rPr>
-        <w:t xml:space="preserve"> like </w:t>
-      </w:r>
-      <w:r>
-        <w:rPr>
-          <w:rFonts w:ascii="Courier New" w:hAnsi="Courier New" w:cs="Courier New"/>
-          <w:highlight w:val="yellow"/>
-          <w:lang w:val="en-US"/>
+        </w:rPr>
+        <w:t xml:space="preserve"> quem termina com mouse</w:t>
+      </w:r>
+    </w:p>
+    <w:p>
+      <w:pPr>
+        <w:rPr>
+          <w:rFonts w:ascii="Courier New" w:hAnsi="Courier New" w:cs="Courier New"/>
+        </w:rPr>
+      </w:pPr>
+      <w:proofErr w:type="spellStart"/>
+      <w:r>
+        <w:rPr>
+          <w:rFonts w:ascii="Courier New" w:hAnsi="Courier New" w:cs="Courier New"/>
+        </w:rPr>
+        <w:t>select</w:t>
+      </w:r>
+      <w:proofErr w:type="spellEnd"/>
+      <w:r>
+        <w:rPr>
+          <w:rFonts w:ascii="Courier New" w:hAnsi="Courier New" w:cs="Courier New"/>
+        </w:rPr>
+        <w:t xml:space="preserve"> * </w:t>
+      </w:r>
+      <w:proofErr w:type="spellStart"/>
+      <w:r>
+        <w:rPr>
+          <w:rFonts w:ascii="Courier New" w:hAnsi="Courier New" w:cs="Courier New"/>
+        </w:rPr>
+        <w:t>from</w:t>
+      </w:r>
+      <w:proofErr w:type="spellEnd"/>
+      <w:r>
+        <w:rPr>
+          <w:rFonts w:ascii="Courier New" w:hAnsi="Courier New" w:cs="Courier New"/>
+        </w:rPr>
+        <w:t xml:space="preserve"> aluno </w:t>
+      </w:r>
+      <w:proofErr w:type="spellStart"/>
+      <w:r>
+        <w:rPr>
+          <w:rFonts w:ascii="Courier New" w:hAnsi="Courier New" w:cs="Courier New"/>
+        </w:rPr>
+        <w:t>where</w:t>
+      </w:r>
+      <w:proofErr w:type="spellEnd"/>
+      <w:r>
+        <w:rPr>
+          <w:rFonts w:ascii="Courier New" w:hAnsi="Courier New" w:cs="Courier New"/>
+        </w:rPr>
+        <w:t xml:space="preserve"> nome </w:t>
+      </w:r>
+      <w:proofErr w:type="spellStart"/>
+      <w:r>
+        <w:rPr>
+          <w:rFonts w:ascii="Courier New" w:hAnsi="Courier New" w:cs="Courier New"/>
+        </w:rPr>
+        <w:t>like</w:t>
+      </w:r>
+      <w:proofErr w:type="spellEnd"/>
+      <w:r>
+        <w:rPr>
+          <w:rFonts w:ascii="Courier New" w:hAnsi="Courier New" w:cs="Courier New"/>
+        </w:rPr>
+        <w:t xml:space="preserve"> </w:t>
+      </w:r>
+      <w:r>
+        <w:rPr>
+          <w:rFonts w:ascii="Courier New" w:hAnsi="Courier New" w:cs="Courier New"/>
+          <w:highlight w:val="yellow"/>
         </w:rPr>
         <w:t>'% Mouse%'</w:t>
       </w:r>
       <w:r>
         <w:rPr>
           <w:rFonts w:ascii="Courier New" w:hAnsi="Courier New" w:cs="Courier New"/>
-          <w:lang w:val="en-US"/>
-        </w:rPr>
-        <w:t>;</w:t>
-      </w:r>
-      <w:r>
-        <w:rPr>
-          <w:rFonts w:ascii="Courier New" w:hAnsi="Courier New" w:cs="Courier New"/>
-          <w:lang w:val="en-US"/>
-        </w:rPr>
-        <w:t xml:space="preserve"> = </w:t>
-      </w:r>
-      <w:proofErr w:type="spellStart"/>
-      <w:r>
-        <w:rPr>
-          <w:rFonts w:ascii="Courier New" w:hAnsi="Courier New" w:cs="Courier New"/>
-          <w:lang w:val="en-US"/>
-        </w:rPr>
-        <w:t>quem</w:t>
-      </w:r>
-      <w:proofErr w:type="spellEnd"/>
-      <w:r>
-        <w:rPr>
-          <w:rFonts w:ascii="Courier New" w:hAnsi="Courier New" w:cs="Courier New"/>
-          <w:lang w:val="en-US"/>
-        </w:rPr>
-        <w:t xml:space="preserve"> </w:t>
-      </w:r>
-      <w:proofErr w:type="spellStart"/>
-      <w:r>
-        <w:rPr>
-          <w:rFonts w:ascii="Courier New" w:hAnsi="Courier New" w:cs="Courier New"/>
-          <w:lang w:val="en-US"/>
-        </w:rPr>
-        <w:t>tem</w:t>
-      </w:r>
-      <w:proofErr w:type="spellEnd"/>
-      <w:r>
-        <w:rPr>
-          <w:rFonts w:ascii="Courier New" w:hAnsi="Courier New" w:cs="Courier New"/>
-          <w:lang w:val="en-US"/>
-        </w:rPr>
-        <w:t xml:space="preserve"> </w:t>
-      </w:r>
-      <w:proofErr w:type="spellStart"/>
-      <w:r>
-        <w:rPr>
-          <w:rFonts w:ascii="Courier New" w:hAnsi="Courier New" w:cs="Courier New"/>
-          <w:lang w:val="en-US"/>
-        </w:rPr>
-        <w:t>sobrenome</w:t>
-      </w:r>
-      <w:proofErr w:type="spellEnd"/>
-      <w:r>
-        <w:rPr>
-          <w:rFonts w:ascii="Courier New" w:hAnsi="Courier New" w:cs="Courier New"/>
-          <w:lang w:val="en-US"/>
-        </w:rPr>
-        <w:t xml:space="preserve"> Mouse</w:t>
+        </w:rPr>
+        <w:t>; = quem tem sobrenome Mouse</w:t>
       </w:r>
     </w:p>
     <w:p>
@@ -4446,825 +4343,1042 @@
         </w:rPr>
         <w:t>;</w:t>
       </w:r>
+    </w:p>
+    <w:p>
+      <w:pPr>
+        <w:jc w:val="center"/>
+        <w:rPr>
+          <w:rFonts w:ascii="Arial" w:hAnsi="Arial" w:cs="Arial"/>
+          <w:b/>
+        </w:rPr>
+      </w:pPr>
+      <w:r>
+        <w:rPr>
+          <w:rFonts w:ascii="Arial" w:hAnsi="Arial" w:cs="Arial"/>
+          <w:b/>
+        </w:rPr>
+        <w:t>Para criar uma tabela com chave estrangeira, crie uma tabela normalmente, com todas as colunas e em seguida:</w:t>
+      </w:r>
+    </w:p>
+    <w:p>
+      <w:pPr>
+        <w:jc w:val="center"/>
+        <w:rPr>
+          <w:rFonts w:ascii="Arial" w:hAnsi="Arial" w:cs="Arial"/>
+          <w:b/>
+        </w:rPr>
+      </w:pPr>
+    </w:p>
+    <w:p>
+      <w:pPr>
+        <w:rPr>
+          <w:rFonts w:ascii="Courier New" w:hAnsi="Courier New" w:cs="Courier New"/>
+        </w:rPr>
+      </w:pPr>
+      <w:proofErr w:type="spellStart"/>
+      <w:r>
+        <w:rPr>
+          <w:rFonts w:ascii="Courier New" w:hAnsi="Courier New" w:cs="Courier New"/>
+        </w:rPr>
+        <w:t>alter</w:t>
+      </w:r>
+      <w:proofErr w:type="spellEnd"/>
+      <w:r>
+        <w:rPr>
+          <w:rFonts w:ascii="Courier New" w:hAnsi="Courier New" w:cs="Courier New"/>
+        </w:rPr>
+        <w:t xml:space="preserve"> </w:t>
+      </w:r>
+      <w:proofErr w:type="spellStart"/>
+      <w:r>
+        <w:rPr>
+          <w:rFonts w:ascii="Courier New" w:hAnsi="Courier New" w:cs="Courier New"/>
+        </w:rPr>
+        <w:t>table</w:t>
+      </w:r>
+      <w:proofErr w:type="spellEnd"/>
+      <w:r>
+        <w:rPr>
+          <w:rFonts w:ascii="Courier New" w:hAnsi="Courier New" w:cs="Courier New"/>
+        </w:rPr>
+        <w:t xml:space="preserve"> nome da tabela </w:t>
+      </w:r>
+      <w:proofErr w:type="spellStart"/>
+      <w:r>
+        <w:rPr>
+          <w:rFonts w:ascii="Courier New" w:hAnsi="Courier New" w:cs="Courier New"/>
+        </w:rPr>
+        <w:t>add</w:t>
+      </w:r>
+      <w:proofErr w:type="spellEnd"/>
+      <w:r>
+        <w:rPr>
+          <w:rFonts w:ascii="Courier New" w:hAnsi="Courier New" w:cs="Courier New"/>
+        </w:rPr>
+        <w:t xml:space="preserve"> </w:t>
+      </w:r>
+      <w:proofErr w:type="spellStart"/>
+      <w:r>
+        <w:rPr>
+          <w:rFonts w:ascii="Courier New" w:hAnsi="Courier New" w:cs="Courier New"/>
+        </w:rPr>
+        <w:t>constraint</w:t>
+      </w:r>
+      <w:proofErr w:type="spellEnd"/>
+      <w:r>
+        <w:rPr>
+          <w:rFonts w:ascii="Courier New" w:hAnsi="Courier New" w:cs="Courier New"/>
+        </w:rPr>
+        <w:t xml:space="preserve"> nome da chave </w:t>
+      </w:r>
+      <w:proofErr w:type="spellStart"/>
+      <w:r>
+        <w:rPr>
+          <w:rFonts w:ascii="Courier New" w:hAnsi="Courier New" w:cs="Courier New"/>
+        </w:rPr>
+        <w:t>foreign</w:t>
+      </w:r>
+      <w:proofErr w:type="spellEnd"/>
+      <w:r>
+        <w:rPr>
+          <w:rFonts w:ascii="Courier New" w:hAnsi="Courier New" w:cs="Courier New"/>
+        </w:rPr>
+        <w:t xml:space="preserve"> </w:t>
+      </w:r>
+      <w:proofErr w:type="spellStart"/>
+      <w:r>
+        <w:rPr>
+          <w:rFonts w:ascii="Courier New" w:hAnsi="Courier New" w:cs="Courier New"/>
+        </w:rPr>
+        <w:t>key</w:t>
+      </w:r>
+      <w:proofErr w:type="spellEnd"/>
+      <w:r>
+        <w:rPr>
+          <w:rFonts w:ascii="Courier New" w:hAnsi="Courier New" w:cs="Courier New"/>
+        </w:rPr>
+        <w:t xml:space="preserve"> (nome da coluna que recebe) </w:t>
+      </w:r>
+      <w:proofErr w:type="spellStart"/>
+      <w:r>
+        <w:rPr>
+          <w:rFonts w:ascii="Courier New" w:hAnsi="Courier New" w:cs="Courier New"/>
+        </w:rPr>
+        <w:t>references</w:t>
+      </w:r>
+      <w:proofErr w:type="spellEnd"/>
+      <w:r>
+        <w:rPr>
+          <w:rFonts w:ascii="Courier New" w:hAnsi="Courier New" w:cs="Courier New"/>
+        </w:rPr>
+        <w:t xml:space="preserve"> nome da tabela (nome da coluna);</w:t>
+      </w:r>
+    </w:p>
+    <w:p>
+      <w:pPr>
+        <w:rPr>
+          <w:rFonts w:ascii="Courier New" w:hAnsi="Courier New" w:cs="Courier New"/>
+        </w:rPr>
+      </w:pPr>
+    </w:p>
+    <w:p>
+      <w:pPr>
+        <w:rPr>
+          <w:rFonts w:ascii="Courier New" w:hAnsi="Courier New" w:cs="Courier New"/>
+        </w:rPr>
+      </w:pPr>
+      <w:proofErr w:type="spellStart"/>
+      <w:r>
+        <w:rPr>
+          <w:rFonts w:ascii="Courier New" w:hAnsi="Courier New" w:cs="Courier New"/>
+        </w:rPr>
+        <w:t>alter</w:t>
+      </w:r>
+      <w:proofErr w:type="spellEnd"/>
+      <w:r>
+        <w:rPr>
+          <w:rFonts w:ascii="Courier New" w:hAnsi="Courier New" w:cs="Courier New"/>
+        </w:rPr>
+        <w:t xml:space="preserve"> </w:t>
+      </w:r>
+      <w:proofErr w:type="spellStart"/>
+      <w:r>
+        <w:rPr>
+          <w:rFonts w:ascii="Courier New" w:hAnsi="Courier New" w:cs="Courier New"/>
+        </w:rPr>
+        <w:t>table</w:t>
+      </w:r>
+      <w:proofErr w:type="spellEnd"/>
+      <w:r>
+        <w:rPr>
+          <w:rFonts w:ascii="Courier New" w:hAnsi="Courier New" w:cs="Courier New"/>
+        </w:rPr>
+        <w:t xml:space="preserve"> </w:t>
+      </w:r>
+      <w:proofErr w:type="spellStart"/>
+      <w:r>
+        <w:rPr>
+          <w:rFonts w:ascii="Courier New" w:hAnsi="Courier New" w:cs="Courier New"/>
+        </w:rPr>
+        <w:t>rename</w:t>
+      </w:r>
+      <w:proofErr w:type="spellEnd"/>
+      <w:r>
+        <w:rPr>
+          <w:rFonts w:ascii="Courier New" w:hAnsi="Courier New" w:cs="Courier New"/>
+        </w:rPr>
+        <w:t xml:space="preserve"> </w:t>
+      </w:r>
+      <w:proofErr w:type="spellStart"/>
+      <w:r>
+        <w:rPr>
+          <w:rFonts w:ascii="Courier New" w:hAnsi="Courier New" w:cs="Courier New"/>
+        </w:rPr>
+        <w:t>to</w:t>
+      </w:r>
+      <w:proofErr w:type="spellEnd"/>
+      <w:r>
+        <w:rPr>
+          <w:rFonts w:ascii="Courier New" w:hAnsi="Courier New" w:cs="Courier New"/>
+        </w:rPr>
+        <w:t xml:space="preserve"> = </w:t>
+      </w:r>
+      <w:r>
+        <w:rPr>
+          <w:rFonts w:ascii="Courier New" w:hAnsi="Courier New" w:cs="Courier New"/>
+        </w:rPr>
+        <w:t>para renomear tabela</w:t>
+      </w:r>
+    </w:p>
+    <w:p>
+      <w:pPr>
+        <w:rPr>
+          <w:rFonts w:ascii="Courier New" w:hAnsi="Courier New" w:cs="Courier New"/>
+        </w:rPr>
+      </w:pPr>
+    </w:p>
+    <w:p>
+      <w:pPr>
+        <w:rPr>
+          <w:rFonts w:ascii="Courier New" w:hAnsi="Courier New" w:cs="Courier New"/>
+        </w:rPr>
+      </w:pPr>
+      <w:proofErr w:type="spellStart"/>
+      <w:r>
+        <w:rPr>
+          <w:rFonts w:ascii="Courier New" w:hAnsi="Courier New" w:cs="Courier New"/>
+        </w:rPr>
+        <w:t>alter</w:t>
+      </w:r>
+      <w:proofErr w:type="spellEnd"/>
+      <w:r>
+        <w:rPr>
+          <w:rFonts w:ascii="Courier New" w:hAnsi="Courier New" w:cs="Courier New"/>
+        </w:rPr>
+        <w:t xml:space="preserve"> </w:t>
+      </w:r>
+      <w:proofErr w:type="spellStart"/>
+      <w:r>
+        <w:rPr>
+          <w:rFonts w:ascii="Courier New" w:hAnsi="Courier New" w:cs="Courier New"/>
+        </w:rPr>
+        <w:t>table</w:t>
+      </w:r>
+      <w:proofErr w:type="spellEnd"/>
+      <w:r>
+        <w:rPr>
+          <w:rFonts w:ascii="Courier New" w:hAnsi="Courier New" w:cs="Courier New"/>
+        </w:rPr>
+        <w:t xml:space="preserve"> nome da</w:t>
+      </w:r>
+      <w:r>
+        <w:rPr>
+          <w:rFonts w:ascii="Courier New" w:hAnsi="Courier New" w:cs="Courier New"/>
+        </w:rPr>
+        <w:t xml:space="preserve"> tabela</w:t>
+      </w:r>
+      <w:r>
+        <w:rPr>
+          <w:rFonts w:ascii="Courier New" w:hAnsi="Courier New" w:cs="Courier New"/>
+        </w:rPr>
+        <w:t xml:space="preserve"> </w:t>
+      </w:r>
+      <w:proofErr w:type="spellStart"/>
+      <w:r>
+        <w:rPr>
+          <w:rFonts w:ascii="Courier New" w:hAnsi="Courier New" w:cs="Courier New"/>
+        </w:rPr>
+        <w:t>add</w:t>
+      </w:r>
+      <w:proofErr w:type="spellEnd"/>
+      <w:r>
+        <w:rPr>
+          <w:rFonts w:ascii="Courier New" w:hAnsi="Courier New" w:cs="Courier New"/>
+        </w:rPr>
+        <w:t xml:space="preserve"> </w:t>
+      </w:r>
+      <w:r>
+        <w:rPr>
+          <w:rFonts w:ascii="Courier New" w:hAnsi="Courier New" w:cs="Courier New"/>
+        </w:rPr>
+        <w:t>nome</w:t>
+      </w:r>
+      <w:r>
+        <w:rPr>
+          <w:rFonts w:ascii="Courier New" w:hAnsi="Courier New" w:cs="Courier New"/>
+        </w:rPr>
+        <w:t xml:space="preserve"> </w:t>
+      </w:r>
+      <w:proofErr w:type="spellStart"/>
+      <w:proofErr w:type="gramStart"/>
+      <w:r>
+        <w:rPr>
+          <w:rFonts w:ascii="Courier New" w:hAnsi="Courier New" w:cs="Courier New"/>
+        </w:rPr>
+        <w:t>varchar</w:t>
+      </w:r>
+      <w:proofErr w:type="spellEnd"/>
+      <w:r>
+        <w:rPr>
+          <w:rFonts w:ascii="Courier New" w:hAnsi="Courier New" w:cs="Courier New"/>
+        </w:rPr>
+        <w:t>(</w:t>
+      </w:r>
+      <w:proofErr w:type="gramEnd"/>
+      <w:r>
+        <w:rPr>
+          <w:rFonts w:ascii="Courier New" w:hAnsi="Courier New" w:cs="Courier New"/>
+        </w:rPr>
+        <w:t xml:space="preserve">15) </w:t>
+      </w:r>
+      <w:proofErr w:type="spellStart"/>
+      <w:r>
+        <w:rPr>
+          <w:rFonts w:ascii="Courier New" w:hAnsi="Courier New" w:cs="Courier New"/>
+        </w:rPr>
+        <w:t>not</w:t>
+      </w:r>
+      <w:proofErr w:type="spellEnd"/>
+      <w:r>
+        <w:rPr>
+          <w:rFonts w:ascii="Courier New" w:hAnsi="Courier New" w:cs="Courier New"/>
+        </w:rPr>
+        <w:t xml:space="preserve"> </w:t>
+      </w:r>
+      <w:proofErr w:type="spellStart"/>
+      <w:r>
+        <w:rPr>
+          <w:rFonts w:ascii="Courier New" w:hAnsi="Courier New" w:cs="Courier New"/>
+        </w:rPr>
+        <w:t>null</w:t>
+      </w:r>
+      <w:proofErr w:type="spellEnd"/>
+      <w:r>
+        <w:rPr>
+          <w:rFonts w:ascii="Courier New" w:hAnsi="Courier New" w:cs="Courier New"/>
+        </w:rPr>
+        <w:t xml:space="preserve"> </w:t>
+      </w:r>
+      <w:proofErr w:type="spellStart"/>
+      <w:r>
+        <w:rPr>
+          <w:rFonts w:ascii="Courier New" w:hAnsi="Courier New" w:cs="Courier New"/>
+        </w:rPr>
+        <w:t>after</w:t>
+      </w:r>
+      <w:proofErr w:type="spellEnd"/>
+      <w:r>
+        <w:rPr>
+          <w:rFonts w:ascii="Courier New" w:hAnsi="Courier New" w:cs="Courier New"/>
+        </w:rPr>
+        <w:t>/</w:t>
+      </w:r>
+      <w:proofErr w:type="spellStart"/>
+      <w:r>
+        <w:rPr>
+          <w:rFonts w:ascii="Courier New" w:hAnsi="Courier New" w:cs="Courier New"/>
+        </w:rPr>
+        <w:t>first</w:t>
+      </w:r>
+      <w:proofErr w:type="spellEnd"/>
+      <w:r>
+        <w:rPr>
+          <w:rFonts w:ascii="Courier New" w:hAnsi="Courier New" w:cs="Courier New"/>
+        </w:rPr>
+        <w:t xml:space="preserve"> </w:t>
+      </w:r>
+      <w:r>
+        <w:rPr>
+          <w:rFonts w:ascii="Courier New" w:hAnsi="Courier New" w:cs="Courier New"/>
+        </w:rPr>
+        <w:t>nome da coluna</w:t>
+      </w:r>
+      <w:r>
+        <w:rPr>
+          <w:rFonts w:ascii="Courier New" w:hAnsi="Courier New" w:cs="Courier New"/>
+        </w:rPr>
+        <w:t>; = adiciona coluna</w:t>
+      </w:r>
+    </w:p>
+    <w:p>
+      <w:pPr>
+        <w:rPr>
+          <w:rFonts w:ascii="Courier New" w:hAnsi="Courier New" w:cs="Courier New"/>
+        </w:rPr>
+      </w:pPr>
+    </w:p>
+    <w:p>
+      <w:pPr>
+        <w:rPr>
+          <w:rFonts w:ascii="Courier New" w:hAnsi="Courier New" w:cs="Courier New"/>
+        </w:rPr>
+      </w:pPr>
+      <w:proofErr w:type="spellStart"/>
+      <w:r>
+        <w:rPr>
+          <w:rFonts w:ascii="Courier New" w:hAnsi="Courier New" w:cs="Courier New"/>
+        </w:rPr>
+        <w:t>alter</w:t>
+      </w:r>
+      <w:proofErr w:type="spellEnd"/>
+      <w:r>
+        <w:rPr>
+          <w:rFonts w:ascii="Courier New" w:hAnsi="Courier New" w:cs="Courier New"/>
+        </w:rPr>
+        <w:t xml:space="preserve"> </w:t>
+      </w:r>
+      <w:proofErr w:type="spellStart"/>
+      <w:r>
+        <w:rPr>
+          <w:rFonts w:ascii="Courier New" w:hAnsi="Courier New" w:cs="Courier New"/>
+        </w:rPr>
+        <w:t>table</w:t>
+      </w:r>
+      <w:proofErr w:type="spellEnd"/>
+      <w:r>
+        <w:rPr>
+          <w:rFonts w:ascii="Courier New" w:hAnsi="Courier New" w:cs="Courier New"/>
+        </w:rPr>
+        <w:t xml:space="preserve"> </w:t>
+      </w:r>
+      <w:r>
+        <w:rPr>
+          <w:rFonts w:ascii="Courier New" w:hAnsi="Courier New" w:cs="Courier New"/>
+        </w:rPr>
+        <w:t>nome da tabela</w:t>
+      </w:r>
+      <w:r>
+        <w:rPr>
+          <w:rFonts w:ascii="Courier New" w:hAnsi="Courier New" w:cs="Courier New"/>
+        </w:rPr>
+        <w:t xml:space="preserve"> </w:t>
+      </w:r>
+      <w:proofErr w:type="spellStart"/>
+      <w:r>
+        <w:rPr>
+          <w:rFonts w:ascii="Courier New" w:hAnsi="Courier New" w:cs="Courier New"/>
+        </w:rPr>
+        <w:t>modify</w:t>
+      </w:r>
+      <w:proofErr w:type="spellEnd"/>
+      <w:r>
+        <w:rPr>
+          <w:rFonts w:ascii="Courier New" w:hAnsi="Courier New" w:cs="Courier New"/>
+        </w:rPr>
+        <w:t xml:space="preserve"> </w:t>
+      </w:r>
+      <w:r>
+        <w:rPr>
+          <w:rFonts w:ascii="Courier New" w:hAnsi="Courier New" w:cs="Courier New"/>
+        </w:rPr>
+        <w:t>nome da coluna</w:t>
+      </w:r>
+      <w:r>
+        <w:rPr>
+          <w:rFonts w:ascii="Courier New" w:hAnsi="Courier New" w:cs="Courier New"/>
+        </w:rPr>
+        <w:t xml:space="preserve"> </w:t>
+      </w:r>
+      <w:r>
+        <w:rPr>
+          <w:rFonts w:ascii="Courier New" w:hAnsi="Courier New" w:cs="Courier New"/>
+        </w:rPr>
+        <w:t>tipo</w:t>
+      </w:r>
+      <w:r>
+        <w:rPr>
+          <w:rFonts w:ascii="Courier New" w:hAnsi="Courier New" w:cs="Courier New"/>
+        </w:rPr>
+        <w:t xml:space="preserve"> </w:t>
+      </w:r>
+      <w:proofErr w:type="spellStart"/>
+      <w:r>
+        <w:rPr>
+          <w:rFonts w:ascii="Courier New" w:hAnsi="Courier New" w:cs="Courier New"/>
+        </w:rPr>
+        <w:t>not</w:t>
+      </w:r>
+      <w:proofErr w:type="spellEnd"/>
+      <w:r>
+        <w:rPr>
+          <w:rFonts w:ascii="Courier New" w:hAnsi="Courier New" w:cs="Courier New"/>
+        </w:rPr>
+        <w:t xml:space="preserve"> </w:t>
+      </w:r>
+      <w:proofErr w:type="spellStart"/>
+      <w:r>
+        <w:rPr>
+          <w:rFonts w:ascii="Courier New" w:hAnsi="Courier New" w:cs="Courier New"/>
+        </w:rPr>
+        <w:t>null</w:t>
+      </w:r>
+      <w:proofErr w:type="spellEnd"/>
+      <w:r>
+        <w:rPr>
+          <w:rFonts w:ascii="Courier New" w:hAnsi="Courier New" w:cs="Courier New"/>
+        </w:rPr>
+        <w:t>; = modifica o ti</w:t>
+      </w:r>
+      <w:r>
+        <w:rPr>
+          <w:rFonts w:ascii="Courier New" w:hAnsi="Courier New" w:cs="Courier New"/>
+        </w:rPr>
+        <w:t xml:space="preserve">po e o </w:t>
+      </w:r>
+      <w:proofErr w:type="spellStart"/>
+      <w:r>
+        <w:rPr>
+          <w:rFonts w:ascii="Courier New" w:hAnsi="Courier New" w:cs="Courier New"/>
+        </w:rPr>
+        <w:t>not</w:t>
+      </w:r>
+      <w:proofErr w:type="spellEnd"/>
+      <w:r>
+        <w:rPr>
+          <w:rFonts w:ascii="Courier New" w:hAnsi="Courier New" w:cs="Courier New"/>
+        </w:rPr>
+        <w:t xml:space="preserve"> </w:t>
+      </w:r>
+      <w:proofErr w:type="spellStart"/>
+      <w:r>
+        <w:rPr>
+          <w:rFonts w:ascii="Courier New" w:hAnsi="Courier New" w:cs="Courier New"/>
+        </w:rPr>
+        <w:t>null</w:t>
+      </w:r>
+      <w:proofErr w:type="spellEnd"/>
+    </w:p>
+    <w:p>
+      <w:pPr>
+        <w:rPr>
+          <w:rFonts w:ascii="Courier New" w:hAnsi="Courier New" w:cs="Courier New"/>
+        </w:rPr>
+      </w:pPr>
+      <w:r>
+        <w:rPr>
+          <w:rFonts w:ascii="Courier New" w:hAnsi="Courier New" w:cs="Courier New"/>
+        </w:rPr>
+        <w:t xml:space="preserve">o mesmo vale para = </w:t>
+      </w:r>
+      <w:proofErr w:type="spellStart"/>
+      <w:r>
+        <w:rPr>
+          <w:rFonts w:ascii="Courier New" w:hAnsi="Courier New" w:cs="Courier New"/>
+        </w:rPr>
+        <w:t>alter</w:t>
+      </w:r>
+      <w:proofErr w:type="spellEnd"/>
+      <w:r>
+        <w:rPr>
+          <w:rFonts w:ascii="Courier New" w:hAnsi="Courier New" w:cs="Courier New"/>
+        </w:rPr>
+        <w:t xml:space="preserve"> </w:t>
+      </w:r>
+      <w:proofErr w:type="spellStart"/>
+      <w:r>
+        <w:rPr>
+          <w:rFonts w:ascii="Courier New" w:hAnsi="Courier New" w:cs="Courier New"/>
+        </w:rPr>
+        <w:t>table</w:t>
+      </w:r>
+      <w:proofErr w:type="spellEnd"/>
+      <w:r>
+        <w:rPr>
+          <w:rFonts w:ascii="Courier New" w:hAnsi="Courier New" w:cs="Courier New"/>
+        </w:rPr>
+        <w:t xml:space="preserve"> carro </w:t>
+      </w:r>
+      <w:proofErr w:type="spellStart"/>
+      <w:r>
+        <w:rPr>
+          <w:rFonts w:ascii="Courier New" w:hAnsi="Courier New" w:cs="Courier New"/>
+        </w:rPr>
+        <w:t>change</w:t>
+      </w:r>
+      <w:proofErr w:type="spellEnd"/>
+      <w:r>
+        <w:rPr>
+          <w:rFonts w:ascii="Courier New" w:hAnsi="Courier New" w:cs="Courier New"/>
+        </w:rPr>
+        <w:t xml:space="preserve"> modelo </w:t>
+      </w:r>
+      <w:proofErr w:type="spellStart"/>
+      <w:r>
+        <w:rPr>
+          <w:rFonts w:ascii="Courier New" w:hAnsi="Courier New" w:cs="Courier New"/>
+        </w:rPr>
+        <w:t>nome_modelo</w:t>
+      </w:r>
+      <w:proofErr w:type="spellEnd"/>
+      <w:r>
+        <w:rPr>
+          <w:rFonts w:ascii="Courier New" w:hAnsi="Courier New" w:cs="Courier New"/>
+        </w:rPr>
+        <w:t xml:space="preserve"> </w:t>
+      </w:r>
+      <w:proofErr w:type="spellStart"/>
+      <w:proofErr w:type="gramStart"/>
+      <w:r>
+        <w:rPr>
+          <w:rFonts w:ascii="Courier New" w:hAnsi="Courier New" w:cs="Courier New"/>
+        </w:rPr>
+        <w:t>varchar</w:t>
+      </w:r>
+      <w:proofErr w:type="spellEnd"/>
+      <w:r>
+        <w:rPr>
+          <w:rFonts w:ascii="Courier New" w:hAnsi="Courier New" w:cs="Courier New"/>
+        </w:rPr>
+        <w:t>(</w:t>
+      </w:r>
+      <w:proofErr w:type="gramEnd"/>
+      <w:r>
+        <w:rPr>
+          <w:rFonts w:ascii="Courier New" w:hAnsi="Courier New" w:cs="Courier New"/>
+        </w:rPr>
+        <w:t xml:space="preserve">50) </w:t>
+      </w:r>
+      <w:proofErr w:type="spellStart"/>
+      <w:r>
+        <w:rPr>
+          <w:rFonts w:ascii="Courier New" w:hAnsi="Courier New" w:cs="Courier New"/>
+        </w:rPr>
+        <w:t>not</w:t>
+      </w:r>
+      <w:proofErr w:type="spellEnd"/>
+      <w:r>
+        <w:rPr>
+          <w:rFonts w:ascii="Courier New" w:hAnsi="Courier New" w:cs="Courier New"/>
+        </w:rPr>
+        <w:t xml:space="preserve"> </w:t>
+      </w:r>
+      <w:proofErr w:type="spellStart"/>
+      <w:r>
+        <w:rPr>
+          <w:rFonts w:ascii="Courier New" w:hAnsi="Courier New" w:cs="Courier New"/>
+        </w:rPr>
+        <w:t>null</w:t>
+      </w:r>
+      <w:proofErr w:type="spellEnd"/>
+      <w:r>
+        <w:rPr>
+          <w:rFonts w:ascii="Courier New" w:hAnsi="Courier New" w:cs="Courier New"/>
+        </w:rPr>
+        <w:t>;</w:t>
+      </w:r>
+    </w:p>
+    <w:p>
+      <w:pPr>
+        <w:rPr>
+          <w:rFonts w:ascii="Courier New" w:hAnsi="Courier New" w:cs="Courier New"/>
+        </w:rPr>
+      </w:pPr>
+    </w:p>
+    <w:p>
+      <w:pPr>
+        <w:rPr>
+          <w:rFonts w:ascii="Courier New" w:hAnsi="Courier New" w:cs="Courier New"/>
+        </w:rPr>
+      </w:pPr>
+      <w:proofErr w:type="spellStart"/>
+      <w:r>
+        <w:rPr>
+          <w:rFonts w:ascii="Courier New" w:hAnsi="Courier New" w:cs="Courier New"/>
+        </w:rPr>
+        <w:t>update</w:t>
+      </w:r>
+      <w:proofErr w:type="spellEnd"/>
+      <w:r>
+        <w:rPr>
+          <w:rFonts w:ascii="Courier New" w:hAnsi="Courier New" w:cs="Courier New"/>
+        </w:rPr>
+        <w:t xml:space="preserve"> nome da tabela set coluna </w:t>
+      </w:r>
+      <w:r>
+        <w:rPr>
+          <w:rFonts w:ascii="Courier New" w:hAnsi="Courier New" w:cs="Courier New"/>
+        </w:rPr>
+        <w:t>da tabela</w:t>
+      </w:r>
+      <w:r>
+        <w:rPr>
+          <w:rFonts w:ascii="Courier New" w:hAnsi="Courier New" w:cs="Courier New"/>
+        </w:rPr>
+        <w:t xml:space="preserve"> = '</w:t>
+      </w:r>
+      <w:r>
+        <w:rPr>
+          <w:rFonts w:ascii="Courier New" w:hAnsi="Courier New" w:cs="Courier New"/>
+        </w:rPr>
+        <w:t>coisa nova</w:t>
+      </w:r>
+      <w:r>
+        <w:rPr>
+          <w:rFonts w:ascii="Courier New" w:hAnsi="Courier New" w:cs="Courier New"/>
+        </w:rPr>
+        <w:t xml:space="preserve">' </w:t>
+      </w:r>
+      <w:proofErr w:type="spellStart"/>
+      <w:r>
+        <w:rPr>
+          <w:rFonts w:ascii="Courier New" w:hAnsi="Courier New" w:cs="Courier New"/>
+        </w:rPr>
+        <w:t>where</w:t>
+      </w:r>
+      <w:proofErr w:type="spellEnd"/>
+      <w:r>
+        <w:rPr>
+          <w:rFonts w:ascii="Courier New" w:hAnsi="Courier New" w:cs="Courier New"/>
+        </w:rPr>
+        <w:t xml:space="preserve"> </w:t>
+      </w:r>
+      <w:r>
+        <w:rPr>
+          <w:rFonts w:ascii="Courier New" w:hAnsi="Courier New" w:cs="Courier New"/>
+        </w:rPr>
+        <w:t>coluna</w:t>
+      </w:r>
+      <w:r>
+        <w:rPr>
+          <w:rFonts w:ascii="Courier New" w:hAnsi="Courier New" w:cs="Courier New"/>
+        </w:rPr>
+        <w:t xml:space="preserve"> = </w:t>
+      </w:r>
+      <w:r>
+        <w:rPr>
+          <w:rFonts w:ascii="Courier New" w:hAnsi="Courier New" w:cs="Courier New"/>
+        </w:rPr>
+        <w:t>id da coluna</w:t>
+      </w:r>
+      <w:r>
+        <w:rPr>
+          <w:rFonts w:ascii="Courier New" w:hAnsi="Courier New" w:cs="Courier New"/>
+        </w:rPr>
+        <w:t>;</w:t>
+      </w:r>
+      <w:r>
+        <w:rPr>
+          <w:rFonts w:ascii="Courier New" w:hAnsi="Courier New" w:cs="Courier New"/>
+        </w:rPr>
+        <w:t xml:space="preserve"> = muda informações das colunas</w:t>
+      </w:r>
+    </w:p>
+    <w:p>
+      <w:pPr>
+        <w:rPr>
+          <w:rFonts w:ascii="Courier New" w:hAnsi="Courier New" w:cs="Courier New"/>
+        </w:rPr>
+      </w:pPr>
+    </w:p>
+    <w:p>
+      <w:pPr>
+        <w:rPr>
+          <w:rFonts w:ascii="Courier New" w:hAnsi="Courier New" w:cs="Courier New"/>
+        </w:rPr>
+      </w:pPr>
+      <w:r>
+        <w:rPr>
+          <w:rFonts w:ascii="Courier New" w:hAnsi="Courier New" w:cs="Courier New"/>
+        </w:rPr>
+        <w:t xml:space="preserve">delete </w:t>
+      </w:r>
+      <w:proofErr w:type="spellStart"/>
+      <w:r>
+        <w:rPr>
+          <w:rFonts w:ascii="Courier New" w:hAnsi="Courier New" w:cs="Courier New"/>
+        </w:rPr>
+        <w:t>from</w:t>
+      </w:r>
+      <w:proofErr w:type="spellEnd"/>
+      <w:r>
+        <w:rPr>
+          <w:rFonts w:ascii="Courier New" w:hAnsi="Courier New" w:cs="Courier New"/>
+        </w:rPr>
+        <w:t xml:space="preserve"> </w:t>
+      </w:r>
+      <w:r>
+        <w:rPr>
+          <w:rFonts w:ascii="Courier New" w:hAnsi="Courier New" w:cs="Courier New"/>
+        </w:rPr>
+        <w:t>tabela</w:t>
+      </w:r>
+      <w:r>
+        <w:rPr>
+          <w:rFonts w:ascii="Courier New" w:hAnsi="Courier New" w:cs="Courier New"/>
+        </w:rPr>
+        <w:t xml:space="preserve"> </w:t>
+      </w:r>
+      <w:proofErr w:type="spellStart"/>
+      <w:r>
+        <w:rPr>
+          <w:rFonts w:ascii="Courier New" w:hAnsi="Courier New" w:cs="Courier New"/>
+        </w:rPr>
+        <w:t>where</w:t>
+      </w:r>
+      <w:proofErr w:type="spellEnd"/>
+      <w:r>
+        <w:rPr>
+          <w:rFonts w:ascii="Courier New" w:hAnsi="Courier New" w:cs="Courier New"/>
+        </w:rPr>
+        <w:t xml:space="preserve"> </w:t>
+      </w:r>
+      <w:r>
+        <w:rPr>
+          <w:rFonts w:ascii="Courier New" w:hAnsi="Courier New" w:cs="Courier New"/>
+        </w:rPr>
+        <w:t>coluna</w:t>
+      </w:r>
+      <w:r>
+        <w:rPr>
+          <w:rFonts w:ascii="Courier New" w:hAnsi="Courier New" w:cs="Courier New"/>
+        </w:rPr>
+        <w:t xml:space="preserve"> = </w:t>
+      </w:r>
+      <w:r>
+        <w:rPr>
+          <w:rFonts w:ascii="Courier New" w:hAnsi="Courier New" w:cs="Courier New"/>
+        </w:rPr>
+        <w:t>identificador</w:t>
+      </w:r>
+    </w:p>
+    <w:p>
+      <w:pPr>
+        <w:rPr>
+          <w:rFonts w:ascii="Courier New" w:hAnsi="Courier New" w:cs="Courier New"/>
+        </w:rPr>
+      </w:pPr>
+      <w:proofErr w:type="spellStart"/>
+      <w:r>
+        <w:rPr>
+          <w:rFonts w:ascii="Courier New" w:hAnsi="Courier New" w:cs="Courier New"/>
+        </w:rPr>
+        <w:lastRenderedPageBreak/>
+        <w:t>select</w:t>
+      </w:r>
+      <w:proofErr w:type="spellEnd"/>
+      <w:r>
+        <w:rPr>
+          <w:rFonts w:ascii="Courier New" w:hAnsi="Courier New" w:cs="Courier New"/>
+        </w:rPr>
+        <w:t xml:space="preserve"> </w:t>
+      </w:r>
+      <w:proofErr w:type="spellStart"/>
+      <w:r>
+        <w:rPr>
+          <w:rFonts w:ascii="Courier New" w:hAnsi="Courier New" w:cs="Courier New"/>
+        </w:rPr>
+        <w:t>count</w:t>
+      </w:r>
+      <w:proofErr w:type="spellEnd"/>
+      <w:r>
+        <w:rPr>
+          <w:rFonts w:ascii="Courier New" w:hAnsi="Courier New" w:cs="Courier New"/>
+        </w:rPr>
+        <w:t>(</w:t>
+      </w:r>
+      <w:proofErr w:type="spellStart"/>
+      <w:r>
+        <w:rPr>
+          <w:rFonts w:ascii="Courier New" w:hAnsi="Courier New" w:cs="Courier New"/>
+        </w:rPr>
+        <w:t>definicao</w:t>
+      </w:r>
+      <w:proofErr w:type="spellEnd"/>
+      <w:r>
+        <w:rPr>
+          <w:rFonts w:ascii="Courier New" w:hAnsi="Courier New" w:cs="Courier New"/>
+        </w:rPr>
+        <w:t>)</w:t>
+      </w:r>
+      <w:r>
+        <w:rPr>
+          <w:rFonts w:ascii="Courier New" w:hAnsi="Courier New" w:cs="Courier New"/>
+        </w:rPr>
+        <w:t xml:space="preserve"> as ‘Nome’</w:t>
+      </w:r>
+      <w:r>
+        <w:rPr>
+          <w:rFonts w:ascii="Courier New" w:hAnsi="Courier New" w:cs="Courier New"/>
+        </w:rPr>
+        <w:t xml:space="preserve"> </w:t>
+      </w:r>
+      <w:proofErr w:type="spellStart"/>
+      <w:r>
+        <w:rPr>
+          <w:rFonts w:ascii="Courier New" w:hAnsi="Courier New" w:cs="Courier New"/>
+        </w:rPr>
+        <w:t>from</w:t>
+      </w:r>
+      <w:proofErr w:type="spellEnd"/>
+      <w:r>
+        <w:rPr>
+          <w:rFonts w:ascii="Courier New" w:hAnsi="Courier New" w:cs="Courier New"/>
+        </w:rPr>
+        <w:t xml:space="preserve"> turma </w:t>
+      </w:r>
+      <w:proofErr w:type="spellStart"/>
+      <w:r>
+        <w:rPr>
+          <w:rFonts w:ascii="Courier New" w:hAnsi="Courier New" w:cs="Courier New"/>
+        </w:rPr>
+        <w:t>where</w:t>
+      </w:r>
+      <w:proofErr w:type="spellEnd"/>
+      <w:r>
+        <w:rPr>
+          <w:rFonts w:ascii="Courier New" w:hAnsi="Courier New" w:cs="Courier New"/>
+        </w:rPr>
+        <w:t xml:space="preserve"> </w:t>
+      </w:r>
+      <w:proofErr w:type="spellStart"/>
+      <w:r>
+        <w:rPr>
+          <w:rFonts w:ascii="Courier New" w:hAnsi="Courier New" w:cs="Courier New"/>
+        </w:rPr>
+        <w:t>definicao</w:t>
+      </w:r>
+      <w:proofErr w:type="spellEnd"/>
+      <w:r>
+        <w:rPr>
+          <w:rFonts w:ascii="Courier New" w:hAnsi="Courier New" w:cs="Courier New"/>
+        </w:rPr>
+        <w:t xml:space="preserve"> = 'Técnico de Informática';</w:t>
+      </w:r>
+      <w:r>
+        <w:rPr>
+          <w:rFonts w:ascii="Courier New" w:hAnsi="Courier New" w:cs="Courier New"/>
+        </w:rPr>
+        <w:t xml:space="preserve"> = personaliza o nome de exibição</w:t>
+      </w:r>
+    </w:p>
+    <w:p>
+      <w:pPr>
+        <w:rPr>
+          <w:rFonts w:ascii="Courier New" w:hAnsi="Courier New" w:cs="Courier New"/>
+        </w:rPr>
+      </w:pPr>
+    </w:p>
+    <w:p>
+      <w:pPr>
+        <w:rPr>
+          <w:rFonts w:ascii="Courier New" w:hAnsi="Courier New" w:cs="Courier New"/>
+          <w:lang w:val="en-US"/>
+        </w:rPr>
+      </w:pPr>
+      <w:r>
+        <w:rPr>
+          <w:rFonts w:ascii="Courier New" w:hAnsi="Courier New" w:cs="Courier New"/>
+          <w:lang w:val="en-US"/>
+        </w:rPr>
+        <w:t xml:space="preserve">select </w:t>
+      </w:r>
+      <w:proofErr w:type="spellStart"/>
+      <w:r>
+        <w:rPr>
+          <w:rFonts w:ascii="Courier New" w:hAnsi="Courier New" w:cs="Courier New"/>
+          <w:lang w:val="en-US"/>
+        </w:rPr>
+        <w:t>nome</w:t>
+      </w:r>
+      <w:proofErr w:type="spellEnd"/>
+      <w:r>
+        <w:rPr>
+          <w:rFonts w:ascii="Courier New" w:hAnsi="Courier New" w:cs="Courier New"/>
+          <w:lang w:val="en-US"/>
+        </w:rPr>
+        <w:t xml:space="preserve"> as ‘</w:t>
+      </w:r>
+      <w:proofErr w:type="spellStart"/>
+      <w:r>
+        <w:rPr>
+          <w:rFonts w:ascii="Courier New" w:hAnsi="Courier New" w:cs="Courier New"/>
+          <w:lang w:val="en-US"/>
+        </w:rPr>
+        <w:t>Aluno</w:t>
+      </w:r>
+      <w:proofErr w:type="spellEnd"/>
+      <w:r>
+        <w:rPr>
+          <w:rFonts w:ascii="Courier New" w:hAnsi="Courier New" w:cs="Courier New"/>
+          <w:lang w:val="en-US"/>
+        </w:rPr>
+        <w:t>:’</w:t>
+      </w:r>
+      <w:r>
+        <w:rPr>
+          <w:rFonts w:ascii="Courier New" w:hAnsi="Courier New" w:cs="Courier New"/>
+          <w:lang w:val="en-US"/>
+        </w:rPr>
+        <w:t>, email</w:t>
+      </w:r>
+      <w:r>
+        <w:rPr>
+          <w:rFonts w:ascii="Courier New" w:hAnsi="Courier New" w:cs="Courier New"/>
+          <w:lang w:val="en-US"/>
+        </w:rPr>
+        <w:t xml:space="preserve"> as ‘E-mail:’</w:t>
+      </w:r>
+      <w:r>
+        <w:rPr>
+          <w:rFonts w:ascii="Courier New" w:hAnsi="Courier New" w:cs="Courier New"/>
+          <w:lang w:val="en-US"/>
+        </w:rPr>
+        <w:t xml:space="preserve"> from </w:t>
+      </w:r>
+      <w:proofErr w:type="spellStart"/>
+      <w:r>
+        <w:rPr>
+          <w:rFonts w:ascii="Courier New" w:hAnsi="Courier New" w:cs="Courier New"/>
+          <w:lang w:val="en-US"/>
+        </w:rPr>
+        <w:t>aluno</w:t>
+      </w:r>
+      <w:proofErr w:type="spellEnd"/>
+      <w:r>
+        <w:rPr>
+          <w:rFonts w:ascii="Courier New" w:hAnsi="Courier New" w:cs="Courier New"/>
+          <w:lang w:val="en-US"/>
+        </w:rPr>
+        <w:t xml:space="preserve"> where not email is null; (</w:t>
+      </w:r>
+      <w:proofErr w:type="spellStart"/>
+      <w:r>
+        <w:rPr>
+          <w:rFonts w:ascii="Courier New" w:hAnsi="Courier New" w:cs="Courier New"/>
+          <w:lang w:val="en-US"/>
+        </w:rPr>
+        <w:t>ou</w:t>
+      </w:r>
+      <w:proofErr w:type="spellEnd"/>
+      <w:r>
+        <w:rPr>
+          <w:rFonts w:ascii="Courier New" w:hAnsi="Courier New" w:cs="Courier New"/>
+          <w:lang w:val="en-US"/>
+        </w:rPr>
+        <w:t xml:space="preserve"> is not null)</w:t>
+      </w:r>
       <w:bookmarkStart w:id="0" w:name="_GoBack"/>
       <w:bookmarkEnd w:id="0"/>
-    </w:p>
-    <w:p>
-      <w:pPr>
-        <w:jc w:val="center"/>
-        <w:rPr>
-          <w:rFonts w:ascii="Arial" w:hAnsi="Arial" w:cs="Arial"/>
-          <w:b/>
-        </w:rPr>
-      </w:pPr>
-      <w:r>
-        <w:rPr>
-          <w:rFonts w:ascii="Arial" w:hAnsi="Arial" w:cs="Arial"/>
-          <w:b/>
-        </w:rPr>
-        <w:t>Para criar uma tabela com chave estrangeira, crie uma tabela normalmente, com todas as colunas e em seguida:</w:t>
-      </w:r>
-    </w:p>
-    <w:p>
-      <w:pPr>
-        <w:jc w:val="center"/>
-        <w:rPr>
-          <w:rFonts w:ascii="Arial" w:hAnsi="Arial" w:cs="Arial"/>
-          <w:b/>
-        </w:rPr>
-      </w:pPr>
-    </w:p>
-    <w:p>
-      <w:pPr>
-        <w:rPr>
-          <w:rFonts w:ascii="Courier New" w:hAnsi="Courier New" w:cs="Courier New"/>
-        </w:rPr>
-      </w:pPr>
-      <w:proofErr w:type="spellStart"/>
-      <w:r>
-        <w:rPr>
-          <w:rFonts w:ascii="Courier New" w:hAnsi="Courier New" w:cs="Courier New"/>
-        </w:rPr>
-        <w:t>alter</w:t>
-      </w:r>
-      <w:proofErr w:type="spellEnd"/>
-      <w:r>
-        <w:rPr>
-          <w:rFonts w:ascii="Courier New" w:hAnsi="Courier New" w:cs="Courier New"/>
-        </w:rPr>
-        <w:t xml:space="preserve"> </w:t>
-      </w:r>
-      <w:proofErr w:type="spellStart"/>
-      <w:r>
-        <w:rPr>
-          <w:rFonts w:ascii="Courier New" w:hAnsi="Courier New" w:cs="Courier New"/>
-        </w:rPr>
-        <w:t>table</w:t>
-      </w:r>
-      <w:proofErr w:type="spellEnd"/>
-      <w:r>
-        <w:rPr>
-          <w:rFonts w:ascii="Courier New" w:hAnsi="Courier New" w:cs="Courier New"/>
-        </w:rPr>
-        <w:t xml:space="preserve"> nome da tabela </w:t>
-      </w:r>
-      <w:proofErr w:type="spellStart"/>
-      <w:r>
-        <w:rPr>
-          <w:rFonts w:ascii="Courier New" w:hAnsi="Courier New" w:cs="Courier New"/>
-        </w:rPr>
-        <w:t>add</w:t>
-      </w:r>
-      <w:proofErr w:type="spellEnd"/>
-      <w:r>
-        <w:rPr>
-          <w:rFonts w:ascii="Courier New" w:hAnsi="Courier New" w:cs="Courier New"/>
-        </w:rPr>
-        <w:t xml:space="preserve"> </w:t>
-      </w:r>
-      <w:proofErr w:type="spellStart"/>
-      <w:r>
-        <w:rPr>
-          <w:rFonts w:ascii="Courier New" w:hAnsi="Courier New" w:cs="Courier New"/>
-        </w:rPr>
-        <w:t>constraint</w:t>
-      </w:r>
-      <w:proofErr w:type="spellEnd"/>
-      <w:r>
-        <w:rPr>
-          <w:rFonts w:ascii="Courier New" w:hAnsi="Courier New" w:cs="Courier New"/>
-        </w:rPr>
-        <w:t xml:space="preserve"> nome da chave </w:t>
-      </w:r>
-      <w:proofErr w:type="spellStart"/>
-      <w:r>
-        <w:rPr>
-          <w:rFonts w:ascii="Courier New" w:hAnsi="Courier New" w:cs="Courier New"/>
-        </w:rPr>
-        <w:t>foreign</w:t>
-      </w:r>
-      <w:proofErr w:type="spellEnd"/>
-      <w:r>
-        <w:rPr>
-          <w:rFonts w:ascii="Courier New" w:hAnsi="Courier New" w:cs="Courier New"/>
-        </w:rPr>
-        <w:t xml:space="preserve"> </w:t>
-      </w:r>
-      <w:proofErr w:type="spellStart"/>
-      <w:r>
-        <w:rPr>
-          <w:rFonts w:ascii="Courier New" w:hAnsi="Courier New" w:cs="Courier New"/>
-        </w:rPr>
-        <w:t>key</w:t>
-      </w:r>
-      <w:proofErr w:type="spellEnd"/>
-      <w:r>
-        <w:rPr>
-          <w:rFonts w:ascii="Courier New" w:hAnsi="Courier New" w:cs="Courier New"/>
-        </w:rPr>
-        <w:t xml:space="preserve"> (nome da coluna que recebe) </w:t>
-      </w:r>
-      <w:proofErr w:type="spellStart"/>
-      <w:r>
-        <w:rPr>
-          <w:rFonts w:ascii="Courier New" w:hAnsi="Courier New" w:cs="Courier New"/>
-        </w:rPr>
-        <w:t>references</w:t>
-      </w:r>
-      <w:proofErr w:type="spellEnd"/>
-      <w:r>
-        <w:rPr>
-          <w:rFonts w:ascii="Courier New" w:hAnsi="Courier New" w:cs="Courier New"/>
-        </w:rPr>
-        <w:t xml:space="preserve"> nome da tabela (nome da coluna);</w:t>
-      </w:r>
-    </w:p>
-    <w:p>
-      <w:pPr>
-        <w:rPr>
-          <w:rFonts w:ascii="Courier New" w:hAnsi="Courier New" w:cs="Courier New"/>
-        </w:rPr>
-      </w:pPr>
-    </w:p>
-    <w:p>
-      <w:pPr>
-        <w:rPr>
-          <w:rFonts w:ascii="Courier New" w:hAnsi="Courier New" w:cs="Courier New"/>
-        </w:rPr>
-      </w:pPr>
-      <w:proofErr w:type="spellStart"/>
-      <w:r>
-        <w:rPr>
-          <w:rFonts w:ascii="Courier New" w:hAnsi="Courier New" w:cs="Courier New"/>
-        </w:rPr>
-        <w:t>alter</w:t>
-      </w:r>
-      <w:proofErr w:type="spellEnd"/>
-      <w:r>
-        <w:rPr>
-          <w:rFonts w:ascii="Courier New" w:hAnsi="Courier New" w:cs="Courier New"/>
-        </w:rPr>
-        <w:t xml:space="preserve"> </w:t>
-      </w:r>
-      <w:proofErr w:type="spellStart"/>
-      <w:r>
-        <w:rPr>
-          <w:rFonts w:ascii="Courier New" w:hAnsi="Courier New" w:cs="Courier New"/>
-        </w:rPr>
-        <w:t>table</w:t>
-      </w:r>
-      <w:proofErr w:type="spellEnd"/>
-      <w:r>
-        <w:rPr>
-          <w:rFonts w:ascii="Courier New" w:hAnsi="Courier New" w:cs="Courier New"/>
-        </w:rPr>
-        <w:t xml:space="preserve"> </w:t>
-      </w:r>
-      <w:proofErr w:type="spellStart"/>
-      <w:r>
-        <w:rPr>
-          <w:rFonts w:ascii="Courier New" w:hAnsi="Courier New" w:cs="Courier New"/>
-        </w:rPr>
-        <w:t>rename</w:t>
-      </w:r>
-      <w:proofErr w:type="spellEnd"/>
-      <w:r>
-        <w:rPr>
-          <w:rFonts w:ascii="Courier New" w:hAnsi="Courier New" w:cs="Courier New"/>
-        </w:rPr>
-        <w:t xml:space="preserve"> </w:t>
-      </w:r>
-      <w:proofErr w:type="spellStart"/>
-      <w:r>
-        <w:rPr>
-          <w:rFonts w:ascii="Courier New" w:hAnsi="Courier New" w:cs="Courier New"/>
-        </w:rPr>
-        <w:t>to</w:t>
-      </w:r>
-      <w:proofErr w:type="spellEnd"/>
-      <w:r>
-        <w:rPr>
-          <w:rFonts w:ascii="Courier New" w:hAnsi="Courier New" w:cs="Courier New"/>
-        </w:rPr>
-        <w:t xml:space="preserve"> = </w:t>
-      </w:r>
-      <w:r>
-        <w:rPr>
-          <w:rFonts w:ascii="Courier New" w:hAnsi="Courier New" w:cs="Courier New"/>
-        </w:rPr>
-        <w:t>para renomear tabela</w:t>
-      </w:r>
-    </w:p>
-    <w:p>
-      <w:pPr>
-        <w:rPr>
-          <w:rFonts w:ascii="Courier New" w:hAnsi="Courier New" w:cs="Courier New"/>
-        </w:rPr>
-      </w:pPr>
-    </w:p>
-    <w:p>
-      <w:pPr>
-        <w:rPr>
-          <w:rFonts w:ascii="Courier New" w:hAnsi="Courier New" w:cs="Courier New"/>
-        </w:rPr>
-      </w:pPr>
-      <w:proofErr w:type="spellStart"/>
-      <w:r>
-        <w:rPr>
-          <w:rFonts w:ascii="Courier New" w:hAnsi="Courier New" w:cs="Courier New"/>
-        </w:rPr>
-        <w:t>alter</w:t>
-      </w:r>
-      <w:proofErr w:type="spellEnd"/>
-      <w:r>
-        <w:rPr>
-          <w:rFonts w:ascii="Courier New" w:hAnsi="Courier New" w:cs="Courier New"/>
-        </w:rPr>
-        <w:t xml:space="preserve"> </w:t>
-      </w:r>
-      <w:proofErr w:type="spellStart"/>
-      <w:r>
-        <w:rPr>
-          <w:rFonts w:ascii="Courier New" w:hAnsi="Courier New" w:cs="Courier New"/>
-        </w:rPr>
-        <w:t>table</w:t>
-      </w:r>
-      <w:proofErr w:type="spellEnd"/>
-      <w:r>
-        <w:rPr>
-          <w:rFonts w:ascii="Courier New" w:hAnsi="Courier New" w:cs="Courier New"/>
-        </w:rPr>
-        <w:t xml:space="preserve"> nome da</w:t>
-      </w:r>
-      <w:r>
-        <w:rPr>
-          <w:rFonts w:ascii="Courier New" w:hAnsi="Courier New" w:cs="Courier New"/>
-        </w:rPr>
-        <w:t xml:space="preserve"> tabela</w:t>
-      </w:r>
-      <w:r>
-        <w:rPr>
-          <w:rFonts w:ascii="Courier New" w:hAnsi="Courier New" w:cs="Courier New"/>
-        </w:rPr>
-        <w:t xml:space="preserve"> </w:t>
-      </w:r>
-      <w:proofErr w:type="spellStart"/>
-      <w:r>
-        <w:rPr>
-          <w:rFonts w:ascii="Courier New" w:hAnsi="Courier New" w:cs="Courier New"/>
-        </w:rPr>
-        <w:t>add</w:t>
-      </w:r>
-      <w:proofErr w:type="spellEnd"/>
-      <w:r>
-        <w:rPr>
-          <w:rFonts w:ascii="Courier New" w:hAnsi="Courier New" w:cs="Courier New"/>
-        </w:rPr>
-        <w:t xml:space="preserve"> </w:t>
-      </w:r>
-      <w:r>
-        <w:rPr>
-          <w:rFonts w:ascii="Courier New" w:hAnsi="Courier New" w:cs="Courier New"/>
-        </w:rPr>
-        <w:t>nome</w:t>
-      </w:r>
-      <w:r>
-        <w:rPr>
-          <w:rFonts w:ascii="Courier New" w:hAnsi="Courier New" w:cs="Courier New"/>
-        </w:rPr>
-        <w:t xml:space="preserve"> </w:t>
-      </w:r>
-      <w:proofErr w:type="spellStart"/>
-      <w:proofErr w:type="gramStart"/>
-      <w:r>
-        <w:rPr>
-          <w:rFonts w:ascii="Courier New" w:hAnsi="Courier New" w:cs="Courier New"/>
-        </w:rPr>
-        <w:t>varchar</w:t>
-      </w:r>
-      <w:proofErr w:type="spellEnd"/>
-      <w:r>
-        <w:rPr>
-          <w:rFonts w:ascii="Courier New" w:hAnsi="Courier New" w:cs="Courier New"/>
-        </w:rPr>
-        <w:t>(</w:t>
-      </w:r>
-      <w:proofErr w:type="gramEnd"/>
-      <w:r>
-        <w:rPr>
-          <w:rFonts w:ascii="Courier New" w:hAnsi="Courier New" w:cs="Courier New"/>
-        </w:rPr>
-        <w:t xml:space="preserve">15) </w:t>
-      </w:r>
-      <w:proofErr w:type="spellStart"/>
-      <w:r>
-        <w:rPr>
-          <w:rFonts w:ascii="Courier New" w:hAnsi="Courier New" w:cs="Courier New"/>
-        </w:rPr>
-        <w:t>not</w:t>
-      </w:r>
-      <w:proofErr w:type="spellEnd"/>
-      <w:r>
-        <w:rPr>
-          <w:rFonts w:ascii="Courier New" w:hAnsi="Courier New" w:cs="Courier New"/>
-        </w:rPr>
-        <w:t xml:space="preserve"> </w:t>
-      </w:r>
-      <w:proofErr w:type="spellStart"/>
-      <w:r>
-        <w:rPr>
-          <w:rFonts w:ascii="Courier New" w:hAnsi="Courier New" w:cs="Courier New"/>
-        </w:rPr>
-        <w:t>null</w:t>
-      </w:r>
-      <w:proofErr w:type="spellEnd"/>
-      <w:r>
-        <w:rPr>
-          <w:rFonts w:ascii="Courier New" w:hAnsi="Courier New" w:cs="Courier New"/>
-        </w:rPr>
-        <w:t xml:space="preserve"> </w:t>
-      </w:r>
-      <w:proofErr w:type="spellStart"/>
-      <w:r>
-        <w:rPr>
-          <w:rFonts w:ascii="Courier New" w:hAnsi="Courier New" w:cs="Courier New"/>
-        </w:rPr>
-        <w:t>after</w:t>
-      </w:r>
-      <w:proofErr w:type="spellEnd"/>
-      <w:r>
-        <w:rPr>
-          <w:rFonts w:ascii="Courier New" w:hAnsi="Courier New" w:cs="Courier New"/>
-        </w:rPr>
-        <w:t>/</w:t>
-      </w:r>
-      <w:proofErr w:type="spellStart"/>
-      <w:r>
-        <w:rPr>
-          <w:rFonts w:ascii="Courier New" w:hAnsi="Courier New" w:cs="Courier New"/>
-        </w:rPr>
-        <w:t>first</w:t>
-      </w:r>
-      <w:proofErr w:type="spellEnd"/>
-      <w:r>
-        <w:rPr>
-          <w:rFonts w:ascii="Courier New" w:hAnsi="Courier New" w:cs="Courier New"/>
-        </w:rPr>
-        <w:t xml:space="preserve"> </w:t>
-      </w:r>
-      <w:r>
-        <w:rPr>
-          <w:rFonts w:ascii="Courier New" w:hAnsi="Courier New" w:cs="Courier New"/>
-        </w:rPr>
-        <w:t>nome da coluna</w:t>
-      </w:r>
-      <w:r>
-        <w:rPr>
-          <w:rFonts w:ascii="Courier New" w:hAnsi="Courier New" w:cs="Courier New"/>
-        </w:rPr>
-        <w:t>; = adiciona coluna</w:t>
-      </w:r>
-    </w:p>
-    <w:p>
-      <w:pPr>
-        <w:rPr>
-          <w:rFonts w:ascii="Courier New" w:hAnsi="Courier New" w:cs="Courier New"/>
-        </w:rPr>
-      </w:pPr>
-    </w:p>
-    <w:p>
-      <w:pPr>
-        <w:rPr>
-          <w:rFonts w:ascii="Courier New" w:hAnsi="Courier New" w:cs="Courier New"/>
-        </w:rPr>
-      </w:pPr>
-      <w:proofErr w:type="spellStart"/>
-      <w:r>
-        <w:rPr>
-          <w:rFonts w:ascii="Courier New" w:hAnsi="Courier New" w:cs="Courier New"/>
-        </w:rPr>
-        <w:t>alter</w:t>
-      </w:r>
-      <w:proofErr w:type="spellEnd"/>
-      <w:r>
-        <w:rPr>
-          <w:rFonts w:ascii="Courier New" w:hAnsi="Courier New" w:cs="Courier New"/>
-        </w:rPr>
-        <w:t xml:space="preserve"> </w:t>
-      </w:r>
-      <w:proofErr w:type="spellStart"/>
-      <w:r>
-        <w:rPr>
-          <w:rFonts w:ascii="Courier New" w:hAnsi="Courier New" w:cs="Courier New"/>
-        </w:rPr>
-        <w:t>table</w:t>
-      </w:r>
-      <w:proofErr w:type="spellEnd"/>
-      <w:r>
-        <w:rPr>
-          <w:rFonts w:ascii="Courier New" w:hAnsi="Courier New" w:cs="Courier New"/>
-        </w:rPr>
-        <w:t xml:space="preserve"> </w:t>
-      </w:r>
-      <w:r>
-        <w:rPr>
-          <w:rFonts w:ascii="Courier New" w:hAnsi="Courier New" w:cs="Courier New"/>
-        </w:rPr>
-        <w:t>nome da tabela</w:t>
-      </w:r>
-      <w:r>
-        <w:rPr>
-          <w:rFonts w:ascii="Courier New" w:hAnsi="Courier New" w:cs="Courier New"/>
-        </w:rPr>
-        <w:t xml:space="preserve"> </w:t>
-      </w:r>
-      <w:proofErr w:type="spellStart"/>
-      <w:r>
-        <w:rPr>
-          <w:rFonts w:ascii="Courier New" w:hAnsi="Courier New" w:cs="Courier New"/>
-        </w:rPr>
-        <w:t>modify</w:t>
-      </w:r>
-      <w:proofErr w:type="spellEnd"/>
-      <w:r>
-        <w:rPr>
-          <w:rFonts w:ascii="Courier New" w:hAnsi="Courier New" w:cs="Courier New"/>
-        </w:rPr>
-        <w:t xml:space="preserve"> </w:t>
-      </w:r>
-      <w:r>
-        <w:rPr>
-          <w:rFonts w:ascii="Courier New" w:hAnsi="Courier New" w:cs="Courier New"/>
-        </w:rPr>
-        <w:t>nome da coluna</w:t>
-      </w:r>
-      <w:r>
-        <w:rPr>
-          <w:rFonts w:ascii="Courier New" w:hAnsi="Courier New" w:cs="Courier New"/>
-        </w:rPr>
-        <w:t xml:space="preserve"> </w:t>
-      </w:r>
-      <w:r>
-        <w:rPr>
-          <w:rFonts w:ascii="Courier New" w:hAnsi="Courier New" w:cs="Courier New"/>
-        </w:rPr>
-        <w:t>tipo</w:t>
-      </w:r>
-      <w:r>
-        <w:rPr>
-          <w:rFonts w:ascii="Courier New" w:hAnsi="Courier New" w:cs="Courier New"/>
-        </w:rPr>
-        <w:t xml:space="preserve"> </w:t>
-      </w:r>
-      <w:proofErr w:type="spellStart"/>
-      <w:r>
-        <w:rPr>
-          <w:rFonts w:ascii="Courier New" w:hAnsi="Courier New" w:cs="Courier New"/>
-        </w:rPr>
-        <w:t>not</w:t>
-      </w:r>
-      <w:proofErr w:type="spellEnd"/>
-      <w:r>
-        <w:rPr>
-          <w:rFonts w:ascii="Courier New" w:hAnsi="Courier New" w:cs="Courier New"/>
-        </w:rPr>
-        <w:t xml:space="preserve"> </w:t>
-      </w:r>
-      <w:proofErr w:type="spellStart"/>
-      <w:r>
-        <w:rPr>
-          <w:rFonts w:ascii="Courier New" w:hAnsi="Courier New" w:cs="Courier New"/>
-        </w:rPr>
-        <w:t>null</w:t>
-      </w:r>
-      <w:proofErr w:type="spellEnd"/>
-      <w:r>
-        <w:rPr>
-          <w:rFonts w:ascii="Courier New" w:hAnsi="Courier New" w:cs="Courier New"/>
-        </w:rPr>
-        <w:t>; = modifica o ti</w:t>
-      </w:r>
-      <w:r>
-        <w:rPr>
-          <w:rFonts w:ascii="Courier New" w:hAnsi="Courier New" w:cs="Courier New"/>
-        </w:rPr>
-        <w:t xml:space="preserve">po e o </w:t>
-      </w:r>
-      <w:proofErr w:type="spellStart"/>
-      <w:r>
-        <w:rPr>
-          <w:rFonts w:ascii="Courier New" w:hAnsi="Courier New" w:cs="Courier New"/>
-        </w:rPr>
-        <w:t>not</w:t>
-      </w:r>
-      <w:proofErr w:type="spellEnd"/>
-      <w:r>
-        <w:rPr>
-          <w:rFonts w:ascii="Courier New" w:hAnsi="Courier New" w:cs="Courier New"/>
-        </w:rPr>
-        <w:t xml:space="preserve"> </w:t>
-      </w:r>
-      <w:proofErr w:type="spellStart"/>
-      <w:r>
-        <w:rPr>
-          <w:rFonts w:ascii="Courier New" w:hAnsi="Courier New" w:cs="Courier New"/>
-        </w:rPr>
-        <w:t>null</w:t>
-      </w:r>
-      <w:proofErr w:type="spellEnd"/>
-    </w:p>
-    <w:p>
-      <w:pPr>
-        <w:rPr>
-          <w:rFonts w:ascii="Courier New" w:hAnsi="Courier New" w:cs="Courier New"/>
-        </w:rPr>
-      </w:pPr>
-      <w:r>
-        <w:rPr>
-          <w:rFonts w:ascii="Courier New" w:hAnsi="Courier New" w:cs="Courier New"/>
-        </w:rPr>
-        <w:t xml:space="preserve">o mesmo vale para = </w:t>
-      </w:r>
-      <w:proofErr w:type="spellStart"/>
-      <w:r>
-        <w:rPr>
-          <w:rFonts w:ascii="Courier New" w:hAnsi="Courier New" w:cs="Courier New"/>
-        </w:rPr>
-        <w:t>alter</w:t>
-      </w:r>
-      <w:proofErr w:type="spellEnd"/>
-      <w:r>
-        <w:rPr>
-          <w:rFonts w:ascii="Courier New" w:hAnsi="Courier New" w:cs="Courier New"/>
-        </w:rPr>
-        <w:t xml:space="preserve"> </w:t>
-      </w:r>
-      <w:proofErr w:type="spellStart"/>
-      <w:r>
-        <w:rPr>
-          <w:rFonts w:ascii="Courier New" w:hAnsi="Courier New" w:cs="Courier New"/>
-        </w:rPr>
-        <w:t>table</w:t>
-      </w:r>
-      <w:proofErr w:type="spellEnd"/>
-      <w:r>
-        <w:rPr>
-          <w:rFonts w:ascii="Courier New" w:hAnsi="Courier New" w:cs="Courier New"/>
-        </w:rPr>
-        <w:t xml:space="preserve"> carro </w:t>
-      </w:r>
-      <w:proofErr w:type="spellStart"/>
-      <w:r>
-        <w:rPr>
-          <w:rFonts w:ascii="Courier New" w:hAnsi="Courier New" w:cs="Courier New"/>
-        </w:rPr>
-        <w:t>change</w:t>
-      </w:r>
-      <w:proofErr w:type="spellEnd"/>
-      <w:r>
-        <w:rPr>
-          <w:rFonts w:ascii="Courier New" w:hAnsi="Courier New" w:cs="Courier New"/>
-        </w:rPr>
-        <w:t xml:space="preserve"> modelo </w:t>
-      </w:r>
-      <w:proofErr w:type="spellStart"/>
-      <w:r>
-        <w:rPr>
-          <w:rFonts w:ascii="Courier New" w:hAnsi="Courier New" w:cs="Courier New"/>
-        </w:rPr>
-        <w:t>nome_modelo</w:t>
-      </w:r>
-      <w:proofErr w:type="spellEnd"/>
-      <w:r>
-        <w:rPr>
-          <w:rFonts w:ascii="Courier New" w:hAnsi="Courier New" w:cs="Courier New"/>
-        </w:rPr>
-        <w:t xml:space="preserve"> </w:t>
-      </w:r>
-      <w:proofErr w:type="spellStart"/>
-      <w:proofErr w:type="gramStart"/>
-      <w:r>
-        <w:rPr>
-          <w:rFonts w:ascii="Courier New" w:hAnsi="Courier New" w:cs="Courier New"/>
-        </w:rPr>
-        <w:t>varchar</w:t>
-      </w:r>
-      <w:proofErr w:type="spellEnd"/>
-      <w:r>
-        <w:rPr>
-          <w:rFonts w:ascii="Courier New" w:hAnsi="Courier New" w:cs="Courier New"/>
-        </w:rPr>
-        <w:t>(</w:t>
-      </w:r>
-      <w:proofErr w:type="gramEnd"/>
-      <w:r>
-        <w:rPr>
-          <w:rFonts w:ascii="Courier New" w:hAnsi="Courier New" w:cs="Courier New"/>
-        </w:rPr>
-        <w:t xml:space="preserve">50) </w:t>
-      </w:r>
-      <w:proofErr w:type="spellStart"/>
-      <w:r>
-        <w:rPr>
-          <w:rFonts w:ascii="Courier New" w:hAnsi="Courier New" w:cs="Courier New"/>
-        </w:rPr>
-        <w:t>not</w:t>
-      </w:r>
-      <w:proofErr w:type="spellEnd"/>
-      <w:r>
-        <w:rPr>
-          <w:rFonts w:ascii="Courier New" w:hAnsi="Courier New" w:cs="Courier New"/>
-        </w:rPr>
-        <w:t xml:space="preserve"> </w:t>
-      </w:r>
-      <w:proofErr w:type="spellStart"/>
-      <w:r>
-        <w:rPr>
-          <w:rFonts w:ascii="Courier New" w:hAnsi="Courier New" w:cs="Courier New"/>
-        </w:rPr>
-        <w:t>null</w:t>
-      </w:r>
-      <w:proofErr w:type="spellEnd"/>
-      <w:r>
-        <w:rPr>
-          <w:rFonts w:ascii="Courier New" w:hAnsi="Courier New" w:cs="Courier New"/>
-        </w:rPr>
-        <w:t>;</w:t>
-      </w:r>
-    </w:p>
-    <w:p>
-      <w:pPr>
-        <w:rPr>
-          <w:rFonts w:ascii="Courier New" w:hAnsi="Courier New" w:cs="Courier New"/>
-        </w:rPr>
-      </w:pPr>
-    </w:p>
-    <w:p>
-      <w:pPr>
-        <w:rPr>
-          <w:rFonts w:ascii="Courier New" w:hAnsi="Courier New" w:cs="Courier New"/>
-        </w:rPr>
-      </w:pPr>
-      <w:proofErr w:type="spellStart"/>
-      <w:r>
-        <w:rPr>
-          <w:rFonts w:ascii="Courier New" w:hAnsi="Courier New" w:cs="Courier New"/>
-        </w:rPr>
-        <w:t>update</w:t>
-      </w:r>
-      <w:proofErr w:type="spellEnd"/>
-      <w:r>
-        <w:rPr>
-          <w:rFonts w:ascii="Courier New" w:hAnsi="Courier New" w:cs="Courier New"/>
-        </w:rPr>
-        <w:t xml:space="preserve"> nome da tabela set coluna </w:t>
-      </w:r>
-      <w:r>
-        <w:rPr>
-          <w:rFonts w:ascii="Courier New" w:hAnsi="Courier New" w:cs="Courier New"/>
-        </w:rPr>
-        <w:t>da tabela</w:t>
-      </w:r>
-      <w:r>
-        <w:rPr>
-          <w:rFonts w:ascii="Courier New" w:hAnsi="Courier New" w:cs="Courier New"/>
-        </w:rPr>
-        <w:t xml:space="preserve"> = '</w:t>
-      </w:r>
-      <w:r>
-        <w:rPr>
-          <w:rFonts w:ascii="Courier New" w:hAnsi="Courier New" w:cs="Courier New"/>
-        </w:rPr>
-        <w:t>coisa nova</w:t>
-      </w:r>
-      <w:r>
-        <w:rPr>
-          <w:rFonts w:ascii="Courier New" w:hAnsi="Courier New" w:cs="Courier New"/>
-        </w:rPr>
-        <w:t xml:space="preserve">' </w:t>
-      </w:r>
-      <w:proofErr w:type="spellStart"/>
-      <w:r>
-        <w:rPr>
-          <w:rFonts w:ascii="Courier New" w:hAnsi="Courier New" w:cs="Courier New"/>
-        </w:rPr>
-        <w:t>where</w:t>
-      </w:r>
-      <w:proofErr w:type="spellEnd"/>
-      <w:r>
-        <w:rPr>
-          <w:rFonts w:ascii="Courier New" w:hAnsi="Courier New" w:cs="Courier New"/>
-        </w:rPr>
-        <w:t xml:space="preserve"> </w:t>
-      </w:r>
-      <w:r>
-        <w:rPr>
-          <w:rFonts w:ascii="Courier New" w:hAnsi="Courier New" w:cs="Courier New"/>
-        </w:rPr>
-        <w:t>coluna</w:t>
-      </w:r>
-      <w:r>
-        <w:rPr>
-          <w:rFonts w:ascii="Courier New" w:hAnsi="Courier New" w:cs="Courier New"/>
-        </w:rPr>
-        <w:t xml:space="preserve"> = </w:t>
-      </w:r>
-      <w:r>
-        <w:rPr>
-          <w:rFonts w:ascii="Courier New" w:hAnsi="Courier New" w:cs="Courier New"/>
-        </w:rPr>
-        <w:t>id da coluna</w:t>
-      </w:r>
-      <w:r>
-        <w:rPr>
-          <w:rFonts w:ascii="Courier New" w:hAnsi="Courier New" w:cs="Courier New"/>
-        </w:rPr>
-        <w:t>;</w:t>
-      </w:r>
-      <w:r>
-        <w:rPr>
-          <w:rFonts w:ascii="Courier New" w:hAnsi="Courier New" w:cs="Courier New"/>
-        </w:rPr>
-        <w:t xml:space="preserve"> = muda informações das colunas</w:t>
-      </w:r>
-    </w:p>
-    <w:p>
-      <w:pPr>
-        <w:rPr>
-          <w:rFonts w:ascii="Courier New" w:hAnsi="Courier New" w:cs="Courier New"/>
-        </w:rPr>
-      </w:pPr>
-    </w:p>
-    <w:p>
-      <w:pPr>
-        <w:rPr>
-          <w:rFonts w:ascii="Courier New" w:hAnsi="Courier New" w:cs="Courier New"/>
-        </w:rPr>
-      </w:pPr>
-      <w:r>
-        <w:rPr>
-          <w:rFonts w:ascii="Courier New" w:hAnsi="Courier New" w:cs="Courier New"/>
-        </w:rPr>
-        <w:t xml:space="preserve">delete </w:t>
-      </w:r>
-      <w:proofErr w:type="spellStart"/>
-      <w:r>
-        <w:rPr>
-          <w:rFonts w:ascii="Courier New" w:hAnsi="Courier New" w:cs="Courier New"/>
-        </w:rPr>
-        <w:t>from</w:t>
-      </w:r>
-      <w:proofErr w:type="spellEnd"/>
-      <w:r>
-        <w:rPr>
-          <w:rFonts w:ascii="Courier New" w:hAnsi="Courier New" w:cs="Courier New"/>
-        </w:rPr>
-        <w:t xml:space="preserve"> </w:t>
-      </w:r>
-      <w:r>
-        <w:rPr>
-          <w:rFonts w:ascii="Courier New" w:hAnsi="Courier New" w:cs="Courier New"/>
-        </w:rPr>
-        <w:t>tabela</w:t>
-      </w:r>
-      <w:r>
-        <w:rPr>
-          <w:rFonts w:ascii="Courier New" w:hAnsi="Courier New" w:cs="Courier New"/>
-        </w:rPr>
-        <w:t xml:space="preserve"> </w:t>
-      </w:r>
-      <w:proofErr w:type="spellStart"/>
-      <w:r>
-        <w:rPr>
-          <w:rFonts w:ascii="Courier New" w:hAnsi="Courier New" w:cs="Courier New"/>
-        </w:rPr>
-        <w:t>where</w:t>
-      </w:r>
-      <w:proofErr w:type="spellEnd"/>
-      <w:r>
-        <w:rPr>
-          <w:rFonts w:ascii="Courier New" w:hAnsi="Courier New" w:cs="Courier New"/>
-        </w:rPr>
-        <w:t xml:space="preserve"> </w:t>
-      </w:r>
-      <w:r>
-        <w:rPr>
-          <w:rFonts w:ascii="Courier New" w:hAnsi="Courier New" w:cs="Courier New"/>
-        </w:rPr>
-        <w:t>coluna</w:t>
-      </w:r>
-      <w:r>
-        <w:rPr>
-          <w:rFonts w:ascii="Courier New" w:hAnsi="Courier New" w:cs="Courier New"/>
-        </w:rPr>
-        <w:t xml:space="preserve"> = </w:t>
-      </w:r>
-      <w:r>
-        <w:rPr>
-          <w:rFonts w:ascii="Courier New" w:hAnsi="Courier New" w:cs="Courier New"/>
-        </w:rPr>
-        <w:t>identificador</w:t>
-      </w:r>
     </w:p>
     <w:sectPr>
       <w:pgSz w:w="11906" w:h="16838" w:code="9"/>
@@ -6734,7 +6848,7 @@
 </file>
 
 <file path=customXml/itemProps1.xml><?xml version="1.0" encoding="utf-8"?>
-<ds:datastoreItem xmlns:ds="http://schemas.openxmlformats.org/officeDocument/2006/customXml" ds:itemID="{3A21A571-F378-42E5-A7C9-9D670619A2C3}">
+<ds:datastoreItem xmlns:ds="http://schemas.openxmlformats.org/officeDocument/2006/customXml" ds:itemID="{B776E187-AF0F-4382-B096-DE5F9D242489}">
   <ds:schemaRefs>
     <ds:schemaRef ds:uri="http://schemas.openxmlformats.org/officeDocument/2006/bibliography"/>
   </ds:schemaRefs>

</xml_diff>